<commit_message>
Desenvolvento a documentação do projeto
</commit_message>
<xml_diff>
--- a/src/assets/Documentação.docx
+++ b/src/assets/Documentação.docx
@@ -1,6 +1,6 @@
 
 <file path=word/document.xml><?xml version="1.0" encoding="utf-8"?>
-<w:document xmlns:wpc="http://schemas.microsoft.com/office/word/2010/wordprocessingCanvas" xmlns:cx="http://schemas.microsoft.com/office/drawing/2014/chartex" xmlns:cx1="http://schemas.microsoft.com/office/drawing/2015/9/8/chartex" xmlns:mc="http://schemas.openxmlformats.org/markup-compatibility/2006" xmlns:o="urn:schemas-microsoft-com:office:office" xmlns:r="http://schemas.openxmlformats.org/officeDocument/2006/relationships" xmlns:m="http://schemas.openxmlformats.org/officeDocument/2006/math" xmlns:v="urn:schemas-microsoft-com:vml" xmlns:wp14="http://schemas.microsoft.com/office/word/2010/wordprocessingDrawing" xmlns:wp="http://schemas.openxmlformats.org/drawingml/2006/wordprocessingDrawing" xmlns:w10="urn:schemas-microsoft-com:office:word" xmlns:w="http://schemas.openxmlformats.org/wordprocessingml/2006/main" xmlns:w14="http://schemas.microsoft.com/office/word/2010/wordml" xmlns:w15="http://schemas.microsoft.com/office/word/2012/wordml" xmlns:w16se="http://schemas.microsoft.com/office/word/2015/wordml/symex" xmlns:wpg="http://schemas.microsoft.com/office/word/2010/wordprocessingGroup" xmlns:wpi="http://schemas.microsoft.com/office/word/2010/wordprocessingInk" xmlns:wne="http://schemas.microsoft.com/office/word/2006/wordml" xmlns:wps="http://schemas.microsoft.com/office/word/2010/wordprocessingShape" mc:Ignorable="w14 w15 w16se wp14">
+<w:document xmlns:wpc="http://schemas.microsoft.com/office/word/2010/wordprocessingCanvas" xmlns:cx="http://schemas.microsoft.com/office/drawing/2014/chartex" xmlns:cx1="http://schemas.microsoft.com/office/drawing/2015/9/8/chartex" xmlns:cx2="http://schemas.microsoft.com/office/drawing/2015/10/21/chartex" xmlns:cx3="http://schemas.microsoft.com/office/drawing/2016/5/9/chartex" xmlns:cx4="http://schemas.microsoft.com/office/drawing/2016/5/10/chartex" xmlns:cx5="http://schemas.microsoft.com/office/drawing/2016/5/11/chartex" xmlns:cx6="http://schemas.microsoft.com/office/drawing/2016/5/12/chartex" xmlns:cx7="http://schemas.microsoft.com/office/drawing/2016/5/13/chartex" xmlns:cx8="http://schemas.microsoft.com/office/drawing/2016/5/14/chartex" xmlns:mc="http://schemas.openxmlformats.org/markup-compatibility/2006" xmlns:aink="http://schemas.microsoft.com/office/drawing/2016/ink" xmlns:am3d="http://schemas.microsoft.com/office/drawing/2017/model3d" xmlns:o="urn:schemas-microsoft-com:office:office" xmlns:oel="http://schemas.microsoft.com/office/2019/extlst" xmlns:r="http://schemas.openxmlformats.org/officeDocument/2006/relationships" xmlns:m="http://schemas.openxmlformats.org/officeDocument/2006/math" xmlns:v="urn:schemas-microsoft-com:vml" xmlns:wp14="http://schemas.microsoft.com/office/word/2010/wordprocessingDrawing" xmlns:wp="http://schemas.openxmlformats.org/drawingml/2006/wordprocessingDrawing" xmlns:w10="urn:schemas-microsoft-com:office:word" xmlns:w="http://schemas.openxmlformats.org/wordprocessingml/2006/main" xmlns:w14="http://schemas.microsoft.com/office/word/2010/wordml" xmlns:w15="http://schemas.microsoft.com/office/word/2012/wordml" xmlns:w16cex="http://schemas.microsoft.com/office/word/2018/wordml/cex" xmlns:w16cid="http://schemas.microsoft.com/office/word/2016/wordml/cid" xmlns:w16="http://schemas.microsoft.com/office/word/2018/wordml" xmlns:w16sdtdh="http://schemas.microsoft.com/office/word/2020/wordml/sdtdatahash" xmlns:w16se="http://schemas.microsoft.com/office/word/2015/wordml/symex" xmlns:wpg="http://schemas.microsoft.com/office/word/2010/wordprocessingGroup" xmlns:wpi="http://schemas.microsoft.com/office/word/2010/wordprocessingInk" xmlns:wne="http://schemas.microsoft.com/office/word/2006/wordml" xmlns:wps="http://schemas.microsoft.com/office/word/2010/wordprocessingShape" mc:Ignorable="w14 w15 w16se w16cid w16 w16cex w16sdtdh wp14">
   <w:body>
     <w:p>
       <w:pPr>
@@ -69,8 +69,11 @@
         </w:rPr>
       </w:pPr>
       <w:r>
+        <w:rPr>
+          <w:noProof/>
+        </w:rPr>
         <w:drawing>
-          <wp:anchor distT="0" distB="0" distL="114300" distR="114300" simplePos="0" relativeHeight="251658240" behindDoc="0" locked="0" layoutInCell="1" allowOverlap="1">
+          <wp:anchor distT="0" distB="0" distL="114300" distR="114300" simplePos="0" relativeHeight="251658240" behindDoc="0" locked="0" layoutInCell="1" allowOverlap="1" wp14:anchorId="771344F3" wp14:editId="49C0EF88">
             <wp:simplePos x="0" y="0"/>
             <wp:positionH relativeFrom="margin">
               <wp:align>right</wp:align>
@@ -82,123 +85,6 @@
             <wp:effectExtent l="0" t="0" r="0" b="635"/>
             <wp:wrapSquare wrapText="bothSides"/>
             <wp:docPr id="1" name="Imagem 1"/>
-            <wp:cNvGraphicFramePr>
-              <a:graphicFrameLocks xmlns:a="http://schemas.openxmlformats.org/drawingml/2006/main" noChangeAspect="1"/>
-            </wp:cNvGraphicFramePr>
-            <a:graphic xmlns:a="http://schemas.openxmlformats.org/drawingml/2006/main">
-              <a:graphicData uri="http://schemas.openxmlformats.org/drawingml/2006/picture">
-                <pic:pic xmlns:pic="http://schemas.openxmlformats.org/drawingml/2006/picture">
-                  <pic:nvPicPr>
-                    <pic:cNvPr id="1" name=""/>
-                    <pic:cNvPicPr/>
-                  </pic:nvPicPr>
-                  <pic:blipFill>
-                    <a:blip r:embed="rId4">
-                      <a:extLst>
-                        <a:ext uri="{28A0092B-C50C-407E-A947-70E740481C1C}">
-                          <a14:useLocalDpi xmlns:a14="http://schemas.microsoft.com/office/drawing/2010/main" val="0"/>
-                        </a:ext>
-                      </a:extLst>
-                    </a:blip>
-                    <a:stretch>
-                      <a:fillRect/>
-                    </a:stretch>
-                  </pic:blipFill>
-                  <pic:spPr>
-                    <a:xfrm>
-                      <a:off x="0" y="0"/>
-                      <a:ext cx="5400040" cy="1028065"/>
-                    </a:xfrm>
-                    <a:prstGeom prst="rect">
-                      <a:avLst/>
-                    </a:prstGeom>
-                  </pic:spPr>
-                </pic:pic>
-              </a:graphicData>
-            </a:graphic>
-          </wp:anchor>
-        </w:drawing>
-      </w:r>
-      <w:r>
-        <w:t xml:space="preserve">  Como primeiro passo, iremos criar o nosso projeto chamado </w:t>
-      </w:r>
-      <w:r>
-        <w:rPr>
-          <w:b/>
-        </w:rPr>
-        <w:t>formsApp</w:t>
-      </w:r>
-      <w:r>
-        <w:t>, com o seguinte</w:t>
-      </w:r>
-      <w:r>
-        <w:t xml:space="preserve"> comando no seu terminal (da sua preferência):</w:t>
-      </w:r>
-      <w:r>
-        <w:rPr>
-          <w:noProof/>
-          <w:lang w:eastAsia="pt-BR"/>
-        </w:rPr>
-        <w:t xml:space="preserve"> </w:t>
-      </w:r>
-      <w:r>
-        <w:rPr>
-          <w:noProof/>
-          <w:lang w:eastAsia="pt-BR"/>
-        </w:rPr>
-        <w:t xml:space="preserve"> &lt;</w:t>
-      </w:r>
-      <w:r>
-        <w:rPr>
-          <w:b/>
-          <w:noProof/>
-          <w:lang w:eastAsia="pt-BR"/>
-        </w:rPr>
-        <w:t>ionic start formsApp tabs –type=angular</w:t>
-      </w:r>
-      <w:r>
-        <w:rPr>
-          <w:noProof/>
-          <w:lang w:eastAsia="pt-BR"/>
-        </w:rPr>
-        <w:t>&gt;</w:t>
-      </w:r>
-    </w:p>
-    <w:p>
-      <w:pPr>
-        <w:jc w:val="both"/>
-        <w:rPr>
-          <w:noProof/>
-          <w:lang w:eastAsia="pt-BR"/>
-        </w:rPr>
-      </w:pPr>
-    </w:p>
-    <w:p>
-      <w:pPr>
-        <w:jc w:val="both"/>
-        <w:rPr>
-          <w:noProof/>
-          <w:lang w:eastAsia="pt-BR"/>
-        </w:rPr>
-      </w:pPr>
-      <w:r>
-        <w:rPr>
-          <w:noProof/>
-          <w:lang w:eastAsia="pt-BR"/>
-        </w:rPr>
-        <w:drawing>
-          <wp:anchor distT="0" distB="0" distL="114300" distR="114300" simplePos="0" relativeHeight="251659264" behindDoc="0" locked="0" layoutInCell="1" allowOverlap="1">
-            <wp:simplePos x="0" y="0"/>
-            <wp:positionH relativeFrom="margin">
-              <wp:align>left</wp:align>
-            </wp:positionH>
-            <wp:positionV relativeFrom="paragraph">
-              <wp:posOffset>771525</wp:posOffset>
-            </wp:positionV>
-            <wp:extent cx="5391785" cy="628650"/>
-            <wp:effectExtent l="0" t="0" r="0" b="0"/>
-            <wp:wrapSquare wrapText="bothSides"/>
-            <wp:docPr id="2" name="Imagem 2"/>
             <wp:cNvGraphicFramePr>
               <a:graphicFrameLocks xmlns:a="http://schemas.openxmlformats.org/drawingml/2006/main" noChangeAspect="1"/>
             </wp:cNvGraphicFramePr>
@@ -224,6 +110,130 @@
                   <pic:spPr>
                     <a:xfrm>
                       <a:off x="0" y="0"/>
+                      <a:ext cx="5400040" cy="1028065"/>
+                    </a:xfrm>
+                    <a:prstGeom prst="rect">
+                      <a:avLst/>
+                    </a:prstGeom>
+                  </pic:spPr>
+                </pic:pic>
+              </a:graphicData>
+            </a:graphic>
+          </wp:anchor>
+        </w:drawing>
+      </w:r>
+      <w:r>
+        <w:t xml:space="preserve">  Como primeiro passo, iremos criar o nosso projeto chamado </w:t>
+      </w:r>
+      <w:r>
+        <w:rPr>
+          <w:b/>
+        </w:rPr>
+        <w:t>formsApp</w:t>
+      </w:r>
+      <w:r>
+        <w:t>, com o seguinte</w:t>
+      </w:r>
+      <w:r>
+        <w:t xml:space="preserve"> comando no seu terminal (da sua preferência):</w:t>
+      </w:r>
+      <w:r>
+        <w:rPr>
+          <w:noProof/>
+          <w:lang w:eastAsia="pt-BR"/>
+        </w:rPr>
+        <w:t xml:space="preserve"> </w:t>
+      </w:r>
+      <w:r>
+        <w:rPr>
+          <w:noProof/>
+          <w:lang w:eastAsia="pt-BR"/>
+        </w:rPr>
+        <w:t xml:space="preserve"> &lt;</w:t>
+      </w:r>
+      <w:r>
+        <w:rPr>
+          <w:b/>
+          <w:noProof/>
+          <w:lang w:eastAsia="pt-BR"/>
+        </w:rPr>
+        <w:t>ionic start formsApp tabs –type=angular</w:t>
+      </w:r>
+      <w:r>
+        <w:rPr>
+          <w:noProof/>
+          <w:lang w:eastAsia="pt-BR"/>
+        </w:rPr>
+        <w:t>&gt;</w:t>
+      </w:r>
+      <w:r>
+        <w:rPr>
+          <w:noProof/>
+          <w:lang w:eastAsia="pt-BR"/>
+        </w:rPr>
+        <w:t>.</w:t>
+      </w:r>
+    </w:p>
+    <w:p>
+      <w:pPr>
+        <w:jc w:val="both"/>
+        <w:rPr>
+          <w:noProof/>
+          <w:lang w:eastAsia="pt-BR"/>
+        </w:rPr>
+      </w:pPr>
+    </w:p>
+    <w:p>
+      <w:pPr>
+        <w:jc w:val="both"/>
+        <w:rPr>
+          <w:noProof/>
+          <w:lang w:eastAsia="pt-BR"/>
+        </w:rPr>
+      </w:pPr>
+      <w:r>
+        <w:rPr>
+          <w:noProof/>
+          <w:lang w:eastAsia="pt-BR"/>
+        </w:rPr>
+        <w:drawing>
+          <wp:anchor distT="0" distB="0" distL="114300" distR="114300" simplePos="0" relativeHeight="251659264" behindDoc="0" locked="0" layoutInCell="1" allowOverlap="1" wp14:anchorId="43BEB678" wp14:editId="03A27AFB">
+            <wp:simplePos x="0" y="0"/>
+            <wp:positionH relativeFrom="margin">
+              <wp:align>left</wp:align>
+            </wp:positionH>
+            <wp:positionV relativeFrom="paragraph">
+              <wp:posOffset>771525</wp:posOffset>
+            </wp:positionV>
+            <wp:extent cx="5391785" cy="628650"/>
+            <wp:effectExtent l="0" t="0" r="0" b="0"/>
+            <wp:wrapSquare wrapText="bothSides"/>
+            <wp:docPr id="2" name="Imagem 2"/>
+            <wp:cNvGraphicFramePr>
+              <a:graphicFrameLocks xmlns:a="http://schemas.openxmlformats.org/drawingml/2006/main" noChangeAspect="1"/>
+            </wp:cNvGraphicFramePr>
+            <a:graphic xmlns:a="http://schemas.openxmlformats.org/drawingml/2006/main">
+              <a:graphicData uri="http://schemas.openxmlformats.org/drawingml/2006/picture">
+                <pic:pic xmlns:pic="http://schemas.openxmlformats.org/drawingml/2006/picture">
+                  <pic:nvPicPr>
+                    <pic:cNvPr id="1" name=""/>
+                    <pic:cNvPicPr/>
+                  </pic:nvPicPr>
+                  <pic:blipFill>
+                    <a:blip r:embed="rId6">
+                      <a:extLst>
+                        <a:ext uri="{28A0092B-C50C-407E-A947-70E740481C1C}">
+                          <a14:useLocalDpi xmlns:a14="http://schemas.microsoft.com/office/drawing/2010/main" val="0"/>
+                        </a:ext>
+                      </a:extLst>
+                    </a:blip>
+                    <a:stretch>
+                      <a:fillRect/>
+                    </a:stretch>
+                  </pic:blipFill>
+                  <pic:spPr>
+                    <a:xfrm>
+                      <a:off x="0" y="0"/>
                       <a:ext cx="5391785" cy="628650"/>
                     </a:xfrm>
                     <a:prstGeom prst="rect">
@@ -323,7 +333,7 @@
       <w:pPr>
         <w:jc w:val="both"/>
         <w:rPr>
-          <w:b/>
+          <w:bCs/>
           <w:noProof/>
           <w:lang w:eastAsia="pt-BR"/>
         </w:rPr>
@@ -351,17 +361,36 @@
         </w:rPr>
         <w:t>MASTER</w:t>
       </w:r>
-    </w:p>
-    <w:p>
-      <w:pPr>
-        <w:jc w:val="both"/>
-      </w:pPr>
-      <w:r>
-        <w:rPr>
-          <w:noProof/>
-          <w:lang w:eastAsia="pt-BR"/>
-        </w:rPr>
-        <w:t xml:space="preserve">  Logo em seguida, dê o seguinte comando para abrir o editor de códigos (VS Code): &lt;</w:t>
+      <w:r>
+        <w:rPr>
+          <w:bCs/>
+          <w:noProof/>
+          <w:lang w:eastAsia="pt-BR"/>
+        </w:rPr>
+        <w:t>.</w:t>
+      </w:r>
+    </w:p>
+    <w:p>
+      <w:pPr>
+        <w:jc w:val="both"/>
+        <w:rPr>
+          <w:noProof/>
+          <w:lang w:eastAsia="pt-BR"/>
+        </w:rPr>
+      </w:pPr>
+      <w:r>
+        <w:rPr>
+          <w:noProof/>
+          <w:lang w:eastAsia="pt-BR"/>
+        </w:rPr>
+        <w:t xml:space="preserve">  </w:t>
+      </w:r>
+      <w:r>
+        <w:rPr>
+          <w:noProof/>
+          <w:lang w:eastAsia="pt-BR"/>
+        </w:rPr>
+        <w:t>Logo em seguida, dê o seguinte comando para abrir o editor de códigos (VS Code): &lt;</w:t>
       </w:r>
       <w:r>
         <w:rPr>
@@ -376,10 +405,2591 @@
           <w:noProof/>
           <w:lang w:eastAsia="pt-BR"/>
         </w:rPr>
-        <w:t xml:space="preserve">&gt; </w:t>
-      </w:r>
-      <w:bookmarkStart w:id="0" w:name="_GoBack"/>
-      <w:bookmarkEnd w:id="0"/>
+        <w:t>&gt;</w:t>
+      </w:r>
+      <w:r>
+        <w:rPr>
+          <w:noProof/>
+          <w:lang w:eastAsia="pt-BR"/>
+        </w:rPr>
+        <w:t>.</w:t>
+      </w:r>
+    </w:p>
+    <w:p>
+      <w:pPr>
+        <w:jc w:val="both"/>
+        <w:rPr>
+          <w:noProof/>
+        </w:rPr>
+      </w:pPr>
+      <w:r>
+        <w:rPr>
+          <w:noProof/>
+          <w:lang w:eastAsia="pt-BR"/>
+        </w:rPr>
+        <w:t xml:space="preserve">  Após abrir o editor de códigos vamos ter a seguinte estrutura, onde entraremos na pasta &lt;</w:t>
+      </w:r>
+      <w:r>
+        <w:rPr>
+          <w:b/>
+          <w:bCs/>
+          <w:noProof/>
+          <w:lang w:eastAsia="pt-BR"/>
+        </w:rPr>
+        <w:t>src/app</w:t>
+      </w:r>
+      <w:r>
+        <w:rPr>
+          <w:noProof/>
+          <w:lang w:eastAsia="pt-BR"/>
+        </w:rPr>
+        <w:t>&gt; para ter acesso à toda nossa aplicação.</w:t>
+      </w:r>
+      <w:r>
+        <w:rPr>
+          <w:noProof/>
+        </w:rPr>
+        <w:t xml:space="preserve"> </w:t>
+      </w:r>
+    </w:p>
+    <w:p>
+      <w:pPr>
+        <w:jc w:val="both"/>
+        <w:rPr>
+          <w:noProof/>
+        </w:rPr>
+      </w:pPr>
+      <w:r>
+        <w:rPr>
+          <w:noProof/>
+          <w:lang w:eastAsia="pt-BR"/>
+        </w:rPr>
+        <w:drawing>
+          <wp:anchor distT="0" distB="0" distL="114300" distR="114300" simplePos="0" relativeHeight="251660288" behindDoc="0" locked="0" layoutInCell="1" allowOverlap="1" wp14:anchorId="102ADFEC" wp14:editId="551FFB2C">
+            <wp:simplePos x="0" y="0"/>
+            <wp:positionH relativeFrom="margin">
+              <wp:align>center</wp:align>
+            </wp:positionH>
+            <wp:positionV relativeFrom="paragraph">
+              <wp:posOffset>190500</wp:posOffset>
+            </wp:positionV>
+            <wp:extent cx="3067050" cy="1514475"/>
+            <wp:effectExtent l="0" t="0" r="0" b="9525"/>
+            <wp:wrapSquare wrapText="bothSides"/>
+            <wp:docPr id="3" name="Imagem 3" descr="Interface gráfica do usuário, Texto, Aplicativo&#10;&#10;Descrição gerada automaticamente"/>
+            <wp:cNvGraphicFramePr>
+              <a:graphicFrameLocks xmlns:a="http://schemas.openxmlformats.org/drawingml/2006/main" noChangeAspect="1"/>
+            </wp:cNvGraphicFramePr>
+            <a:graphic xmlns:a="http://schemas.openxmlformats.org/drawingml/2006/main">
+              <a:graphicData uri="http://schemas.openxmlformats.org/drawingml/2006/picture">
+                <pic:pic xmlns:pic="http://schemas.openxmlformats.org/drawingml/2006/picture">
+                  <pic:nvPicPr>
+                    <pic:cNvPr id="3" name="Imagem 3" descr="Interface gráfica do usuário, Texto, Aplicativo&#10;&#10;Descrição gerada automaticamente"/>
+                    <pic:cNvPicPr/>
+                  </pic:nvPicPr>
+                  <pic:blipFill>
+                    <a:blip r:embed="rId7">
+                      <a:extLst>
+                        <a:ext uri="{28A0092B-C50C-407E-A947-70E740481C1C}">
+                          <a14:useLocalDpi xmlns:a14="http://schemas.microsoft.com/office/drawing/2010/main" val="0"/>
+                        </a:ext>
+                      </a:extLst>
+                    </a:blip>
+                    <a:stretch>
+                      <a:fillRect/>
+                    </a:stretch>
+                  </pic:blipFill>
+                  <pic:spPr>
+                    <a:xfrm>
+                      <a:off x="0" y="0"/>
+                      <a:ext cx="3067050" cy="1514475"/>
+                    </a:xfrm>
+                    <a:prstGeom prst="rect">
+                      <a:avLst/>
+                    </a:prstGeom>
+                  </pic:spPr>
+                </pic:pic>
+              </a:graphicData>
+            </a:graphic>
+          </wp:anchor>
+        </w:drawing>
+      </w:r>
+    </w:p>
+    <w:p>
+      <w:pPr>
+        <w:jc w:val="both"/>
+        <w:rPr>
+          <w:noProof/>
+        </w:rPr>
+      </w:pPr>
+    </w:p>
+    <w:p>
+      <w:pPr>
+        <w:jc w:val="both"/>
+        <w:rPr>
+          <w:noProof/>
+        </w:rPr>
+      </w:pPr>
+    </w:p>
+    <w:p>
+      <w:pPr>
+        <w:jc w:val="both"/>
+        <w:rPr>
+          <w:noProof/>
+        </w:rPr>
+      </w:pPr>
+    </w:p>
+    <w:p>
+      <w:pPr>
+        <w:jc w:val="both"/>
+        <w:rPr>
+          <w:noProof/>
+        </w:rPr>
+      </w:pPr>
+    </w:p>
+    <w:p>
+      <w:pPr>
+        <w:jc w:val="both"/>
+        <w:rPr>
+          <w:noProof/>
+        </w:rPr>
+      </w:pPr>
+    </w:p>
+    <w:p>
+      <w:pPr>
+        <w:jc w:val="both"/>
+        <w:rPr>
+          <w:noProof/>
+        </w:rPr>
+      </w:pPr>
+    </w:p>
+    <w:p>
+      <w:pPr>
+        <w:jc w:val="both"/>
+        <w:rPr>
+          <w:noProof/>
+          <w:lang w:eastAsia="pt-BR"/>
+        </w:rPr>
+      </w:pPr>
+      <w:r>
+        <w:rPr>
+          <w:noProof/>
+          <w:lang w:eastAsia="pt-BR"/>
+        </w:rPr>
+        <w:lastRenderedPageBreak/>
+        <w:drawing>
+          <wp:anchor distT="0" distB="0" distL="114300" distR="114300" simplePos="0" relativeHeight="251661312" behindDoc="0" locked="0" layoutInCell="1" allowOverlap="1" wp14:anchorId="0848C322" wp14:editId="48A95494">
+            <wp:simplePos x="0" y="0"/>
+            <wp:positionH relativeFrom="margin">
+              <wp:align>right</wp:align>
+            </wp:positionH>
+            <wp:positionV relativeFrom="paragraph">
+              <wp:posOffset>757555</wp:posOffset>
+            </wp:positionV>
+            <wp:extent cx="5400040" cy="774700"/>
+            <wp:effectExtent l="0" t="0" r="0" b="6350"/>
+            <wp:wrapSquare wrapText="bothSides"/>
+            <wp:docPr id="4" name="Imagem 4" descr="Texto&#10;&#10;Descrição gerada automaticamente"/>
+            <wp:cNvGraphicFramePr>
+              <a:graphicFrameLocks xmlns:a="http://schemas.openxmlformats.org/drawingml/2006/main" noChangeAspect="1"/>
+            </wp:cNvGraphicFramePr>
+            <a:graphic xmlns:a="http://schemas.openxmlformats.org/drawingml/2006/main">
+              <a:graphicData uri="http://schemas.openxmlformats.org/drawingml/2006/picture">
+                <pic:pic xmlns:pic="http://schemas.openxmlformats.org/drawingml/2006/picture">
+                  <pic:nvPicPr>
+                    <pic:cNvPr id="4" name="Imagem 4" descr="Texto&#10;&#10;Descrição gerada automaticamente"/>
+                    <pic:cNvPicPr/>
+                  </pic:nvPicPr>
+                  <pic:blipFill>
+                    <a:blip r:embed="rId8">
+                      <a:extLst>
+                        <a:ext uri="{28A0092B-C50C-407E-A947-70E740481C1C}">
+                          <a14:useLocalDpi xmlns:a14="http://schemas.microsoft.com/office/drawing/2010/main" val="0"/>
+                        </a:ext>
+                      </a:extLst>
+                    </a:blip>
+                    <a:stretch>
+                      <a:fillRect/>
+                    </a:stretch>
+                  </pic:blipFill>
+                  <pic:spPr>
+                    <a:xfrm>
+                      <a:off x="0" y="0"/>
+                      <a:ext cx="5400040" cy="774700"/>
+                    </a:xfrm>
+                    <a:prstGeom prst="rect">
+                      <a:avLst/>
+                    </a:prstGeom>
+                  </pic:spPr>
+                </pic:pic>
+              </a:graphicData>
+            </a:graphic>
+          </wp:anchor>
+        </w:drawing>
+      </w:r>
+      <w:r>
+        <w:rPr>
+          <w:noProof/>
+        </w:rPr>
+        <w:t xml:space="preserve">  </w:t>
+      </w:r>
+      <w:r>
+        <w:rPr>
+          <w:noProof/>
+          <w:lang w:eastAsia="pt-BR"/>
+        </w:rPr>
+        <w:t xml:space="preserve">Agora com tudo pronto, bora codar, primeiramente criaremos a páginas de </w:t>
+      </w:r>
+      <w:r>
+        <w:rPr>
+          <w:b/>
+          <w:bCs/>
+          <w:noProof/>
+          <w:color w:val="FF0000"/>
+          <w:lang w:eastAsia="pt-BR"/>
+        </w:rPr>
+        <w:t xml:space="preserve">LOGIN </w:t>
+      </w:r>
+      <w:r>
+        <w:rPr>
+          <w:noProof/>
+          <w:lang w:eastAsia="pt-BR"/>
+        </w:rPr>
+        <w:t xml:space="preserve">e </w:t>
+      </w:r>
+      <w:r>
+        <w:rPr>
+          <w:b/>
+          <w:bCs/>
+          <w:noProof/>
+          <w:color w:val="FF0000"/>
+          <w:lang w:eastAsia="pt-BR"/>
+        </w:rPr>
+        <w:t>REGISTRO</w:t>
+      </w:r>
+      <w:r>
+        <w:rPr>
+          <w:noProof/>
+          <w:lang w:eastAsia="pt-BR"/>
+        </w:rPr>
+        <w:t>. Com o seguinte comando no terminal de sua preferência, execute o comando &lt;</w:t>
+      </w:r>
+      <w:r>
+        <w:rPr>
+          <w:b/>
+          <w:bCs/>
+          <w:noProof/>
+          <w:lang w:eastAsia="pt-BR"/>
+        </w:rPr>
+        <w:t>ionic generate page (</w:t>
+      </w:r>
+      <w:r>
+        <w:rPr>
+          <w:b/>
+          <w:bCs/>
+          <w:noProof/>
+          <w:lang w:eastAsia="pt-BR"/>
+        </w:rPr>
+        <w:t xml:space="preserve"> </w:t>
+      </w:r>
+      <w:r>
+        <w:rPr>
+          <w:b/>
+          <w:bCs/>
+          <w:noProof/>
+          <w:color w:val="FF0000"/>
+          <w:lang w:eastAsia="pt-BR"/>
+        </w:rPr>
+        <w:t>nome da página</w:t>
+      </w:r>
+      <w:r>
+        <w:rPr>
+          <w:b/>
+          <w:bCs/>
+          <w:noProof/>
+          <w:lang w:eastAsia="pt-BR"/>
+        </w:rPr>
+        <w:t xml:space="preserve"> </w:t>
+      </w:r>
+      <w:r>
+        <w:rPr>
+          <w:b/>
+          <w:bCs/>
+          <w:noProof/>
+          <w:lang w:eastAsia="pt-BR"/>
+        </w:rPr>
+        <w:t>)</w:t>
+      </w:r>
+      <w:r>
+        <w:rPr>
+          <w:noProof/>
+          <w:lang w:eastAsia="pt-BR"/>
+        </w:rPr>
+        <w:t>&gt;.</w:t>
+      </w:r>
+      <w:r>
+        <w:rPr>
+          <w:noProof/>
+          <w:lang w:eastAsia="pt-BR"/>
+        </w:rPr>
+        <w:t xml:space="preserve"> </w:t>
+      </w:r>
+    </w:p>
+    <w:p>
+      <w:pPr>
+        <w:jc w:val="both"/>
+        <w:rPr>
+          <w:noProof/>
+          <w:lang w:eastAsia="pt-BR"/>
+        </w:rPr>
+      </w:pPr>
+    </w:p>
+    <w:p>
+      <w:pPr>
+        <w:jc w:val="both"/>
+        <w:rPr>
+          <w:noProof/>
+        </w:rPr>
+      </w:pPr>
+      <w:r>
+        <w:rPr>
+          <w:noProof/>
+          <w:lang w:eastAsia="pt-BR"/>
+        </w:rPr>
+        <w:drawing>
+          <wp:anchor distT="0" distB="0" distL="114300" distR="114300" simplePos="0" relativeHeight="251662336" behindDoc="0" locked="0" layoutInCell="1" allowOverlap="1" wp14:anchorId="0A5D7C18" wp14:editId="043D5911">
+            <wp:simplePos x="0" y="0"/>
+            <wp:positionH relativeFrom="margin">
+              <wp:align>right</wp:align>
+            </wp:positionH>
+            <wp:positionV relativeFrom="paragraph">
+              <wp:posOffset>619125</wp:posOffset>
+            </wp:positionV>
+            <wp:extent cx="5400040" cy="2900045"/>
+            <wp:effectExtent l="0" t="0" r="0" b="0"/>
+            <wp:wrapSquare wrapText="bothSides"/>
+            <wp:docPr id="6" name="Imagem 6" descr="Texto&#10;&#10;Descrição gerada automaticamente"/>
+            <wp:cNvGraphicFramePr>
+              <a:graphicFrameLocks xmlns:a="http://schemas.openxmlformats.org/drawingml/2006/main" noChangeAspect="1"/>
+            </wp:cNvGraphicFramePr>
+            <a:graphic xmlns:a="http://schemas.openxmlformats.org/drawingml/2006/main">
+              <a:graphicData uri="http://schemas.openxmlformats.org/drawingml/2006/picture">
+                <pic:pic xmlns:pic="http://schemas.openxmlformats.org/drawingml/2006/picture">
+                  <pic:nvPicPr>
+                    <pic:cNvPr id="6" name="Imagem 6" descr="Texto&#10;&#10;Descrição gerada automaticamente"/>
+                    <pic:cNvPicPr/>
+                  </pic:nvPicPr>
+                  <pic:blipFill>
+                    <a:blip r:embed="rId9">
+                      <a:extLst>
+                        <a:ext uri="{28A0092B-C50C-407E-A947-70E740481C1C}">
+                          <a14:useLocalDpi xmlns:a14="http://schemas.microsoft.com/office/drawing/2010/main" val="0"/>
+                        </a:ext>
+                      </a:extLst>
+                    </a:blip>
+                    <a:stretch>
+                      <a:fillRect/>
+                    </a:stretch>
+                  </pic:blipFill>
+                  <pic:spPr>
+                    <a:xfrm>
+                      <a:off x="0" y="0"/>
+                      <a:ext cx="5400040" cy="2900045"/>
+                    </a:xfrm>
+                    <a:prstGeom prst="rect">
+                      <a:avLst/>
+                    </a:prstGeom>
+                  </pic:spPr>
+                </pic:pic>
+              </a:graphicData>
+            </a:graphic>
+          </wp:anchor>
+        </w:drawing>
+      </w:r>
+      <w:r>
+        <w:rPr>
+          <w:noProof/>
+          <w:lang w:eastAsia="pt-BR"/>
+        </w:rPr>
+        <w:t xml:space="preserve">  Logo após de ter criado as duas páginas do ionic, abra a pasta </w:t>
+      </w:r>
+      <w:r>
+        <w:rPr>
+          <w:b/>
+          <w:bCs/>
+          <w:noProof/>
+          <w:lang w:eastAsia="pt-BR"/>
+        </w:rPr>
+        <w:t>TAB1</w:t>
+      </w:r>
+      <w:r>
+        <w:rPr>
+          <w:noProof/>
+          <w:lang w:eastAsia="pt-BR"/>
+        </w:rPr>
+        <w:t xml:space="preserve"> para que possa fazer os botões linkados a essas páginas.</w:t>
+      </w:r>
+      <w:r>
+        <w:rPr>
+          <w:noProof/>
+        </w:rPr>
+        <w:t xml:space="preserve"> </w:t>
+      </w:r>
+    </w:p>
+    <w:p>
+      <w:pPr>
+        <w:jc w:val="both"/>
+        <w:rPr>
+          <w:noProof/>
+        </w:rPr>
+      </w:pPr>
+    </w:p>
+    <w:p>
+      <w:pPr>
+        <w:jc w:val="both"/>
+        <w:rPr>
+          <w:noProof/>
+          <w:lang w:eastAsia="pt-BR"/>
+        </w:rPr>
+      </w:pPr>
+      <w:r>
+        <w:rPr>
+          <w:noProof/>
+          <w:lang w:eastAsia="pt-BR"/>
+        </w:rPr>
+        <w:t xml:space="preserve">  A </w:t>
+      </w:r>
+      <w:r>
+        <w:rPr>
+          <w:noProof/>
+          <w:lang w:eastAsia="pt-BR"/>
+        </w:rPr>
+        <w:t>TAG</w:t>
+      </w:r>
+      <w:r>
+        <w:rPr>
+          <w:noProof/>
+          <w:lang w:eastAsia="pt-BR"/>
+        </w:rPr>
+        <w:t xml:space="preserve"> &lt;</w:t>
+      </w:r>
+      <w:r>
+        <w:rPr>
+          <w:b/>
+          <w:bCs/>
+          <w:noProof/>
+          <w:lang w:eastAsia="pt-BR"/>
+        </w:rPr>
+        <w:t>ion-buttons</w:t>
+      </w:r>
+      <w:r>
+        <w:rPr>
+          <w:noProof/>
+          <w:lang w:eastAsia="pt-BR"/>
+        </w:rPr>
+        <w:t xml:space="preserve">&gt; engloba os botões que iremos usar e adicionaremos um propriedade </w:t>
+      </w:r>
+      <w:r>
+        <w:rPr>
+          <w:noProof/>
+          <w:lang w:eastAsia="pt-BR"/>
+        </w:rPr>
+        <w:t>dentro dessa TAG &lt;</w:t>
+      </w:r>
+      <w:r>
+        <w:rPr>
+          <w:b/>
+          <w:bCs/>
+          <w:noProof/>
+          <w:lang w:eastAsia="pt-BR"/>
+        </w:rPr>
+        <w:t>slot = “end”</w:t>
+      </w:r>
+      <w:r>
+        <w:rPr>
+          <w:noProof/>
+          <w:lang w:eastAsia="pt-BR"/>
+        </w:rPr>
+        <w:t xml:space="preserve">&gt; para que os botões fiquem no </w:t>
+      </w:r>
+      <w:r>
+        <w:rPr>
+          <w:b/>
+          <w:bCs/>
+          <w:noProof/>
+          <w:lang w:eastAsia="pt-BR"/>
+        </w:rPr>
+        <w:t>FINAL</w:t>
+      </w:r>
+      <w:r>
+        <w:rPr>
+          <w:noProof/>
+          <w:lang w:eastAsia="pt-BR"/>
+        </w:rPr>
+        <w:t xml:space="preserve"> da nossa &lt;</w:t>
+      </w:r>
+      <w:r>
+        <w:rPr>
+          <w:b/>
+          <w:bCs/>
+          <w:noProof/>
+          <w:lang w:eastAsia="pt-BR"/>
+        </w:rPr>
+        <w:t>ion-toolbar</w:t>
+      </w:r>
+      <w:r>
+        <w:rPr>
+          <w:noProof/>
+          <w:lang w:eastAsia="pt-BR"/>
+        </w:rPr>
+        <w:t>&gt;. Com isso, coloque dois &lt;</w:t>
+      </w:r>
+      <w:r>
+        <w:rPr>
+          <w:b/>
+          <w:bCs/>
+          <w:noProof/>
+          <w:lang w:eastAsia="pt-BR"/>
+        </w:rPr>
+        <w:t>ion-button</w:t>
+      </w:r>
+      <w:r>
+        <w:rPr>
+          <w:noProof/>
+          <w:lang w:eastAsia="pt-BR"/>
+        </w:rPr>
+        <w:t>&gt; dentro da TAG pai e dentro de cada botão um &lt;</w:t>
+      </w:r>
+      <w:r>
+        <w:rPr>
+          <w:b/>
+          <w:bCs/>
+          <w:noProof/>
+          <w:lang w:eastAsia="pt-BR"/>
+        </w:rPr>
+        <w:t>ion-icon</w:t>
+      </w:r>
+      <w:r>
+        <w:rPr>
+          <w:noProof/>
+          <w:lang w:eastAsia="pt-BR"/>
+        </w:rPr>
+        <w:t>&gt; como a propriedade &lt;</w:t>
+      </w:r>
+      <w:r>
+        <w:rPr>
+          <w:b/>
+          <w:bCs/>
+          <w:noProof/>
+          <w:lang w:eastAsia="pt-BR"/>
+        </w:rPr>
+        <w:t>name = “(nome do ícone)”</w:t>
+      </w:r>
+      <w:r>
+        <w:rPr>
+          <w:noProof/>
+          <w:lang w:eastAsia="pt-BR"/>
+        </w:rPr>
+        <w:t xml:space="preserve">&gt;. Agora com os botões criados iremos dar a funcionalidade a um deles para que consiga ser redirecionado para nossa página de </w:t>
+      </w:r>
+      <w:r>
+        <w:rPr>
+          <w:b/>
+          <w:bCs/>
+          <w:noProof/>
+          <w:color w:val="FF0000"/>
+          <w:lang w:eastAsia="pt-BR"/>
+        </w:rPr>
+        <w:t>LOGIN</w:t>
+      </w:r>
+      <w:r>
+        <w:rPr>
+          <w:noProof/>
+          <w:lang w:eastAsia="pt-BR"/>
+        </w:rPr>
+        <w:t>. No botão escolhido coloque a propriedade &lt;</w:t>
+      </w:r>
+      <w:r>
+        <w:rPr>
+          <w:b/>
+          <w:bCs/>
+          <w:noProof/>
+          <w:lang w:eastAsia="pt-BR"/>
+        </w:rPr>
+        <w:t xml:space="preserve">routerLink = </w:t>
+      </w:r>
+      <w:r>
+        <w:rPr>
+          <w:b/>
+          <w:bCs/>
+          <w:noProof/>
+          <w:color w:val="FF0000"/>
+          <w:lang w:eastAsia="pt-BR"/>
+        </w:rPr>
+        <w:t>“/login</w:t>
+      </w:r>
+      <w:r>
+        <w:rPr>
+          <w:b/>
+          <w:bCs/>
+          <w:noProof/>
+          <w:lang w:eastAsia="pt-BR"/>
+        </w:rPr>
+        <w:t>”</w:t>
+      </w:r>
+      <w:r>
+        <w:rPr>
+          <w:noProof/>
+          <w:lang w:eastAsia="pt-BR"/>
+        </w:rPr>
+        <w:t>&gt; com isso assim que clicar no botão vai para a página escolhida.</w:t>
+      </w:r>
+    </w:p>
+    <w:p>
+      <w:pPr>
+        <w:jc w:val="both"/>
+        <w:rPr>
+          <w:noProof/>
+        </w:rPr>
+      </w:pPr>
+      <w:r>
+        <w:rPr>
+          <w:noProof/>
+          <w:lang w:eastAsia="pt-BR"/>
+        </w:rPr>
+        <w:drawing>
+          <wp:anchor distT="0" distB="0" distL="114300" distR="114300" simplePos="0" relativeHeight="251663360" behindDoc="0" locked="0" layoutInCell="1" allowOverlap="1" wp14:anchorId="05089FBD" wp14:editId="48C2CF8A">
+            <wp:simplePos x="0" y="0"/>
+            <wp:positionH relativeFrom="margin">
+              <wp:align>center</wp:align>
+            </wp:positionH>
+            <wp:positionV relativeFrom="paragraph">
+              <wp:posOffset>587375</wp:posOffset>
+            </wp:positionV>
+            <wp:extent cx="3438525" cy="962025"/>
+            <wp:effectExtent l="0" t="0" r="9525" b="9525"/>
+            <wp:wrapSquare wrapText="bothSides"/>
+            <wp:docPr id="7" name="Imagem 7"/>
+            <wp:cNvGraphicFramePr>
+              <a:graphicFrameLocks xmlns:a="http://schemas.openxmlformats.org/drawingml/2006/main" noChangeAspect="1"/>
+            </wp:cNvGraphicFramePr>
+            <a:graphic xmlns:a="http://schemas.openxmlformats.org/drawingml/2006/main">
+              <a:graphicData uri="http://schemas.openxmlformats.org/drawingml/2006/picture">
+                <pic:pic xmlns:pic="http://schemas.openxmlformats.org/drawingml/2006/picture">
+                  <pic:nvPicPr>
+                    <pic:cNvPr id="1" name=""/>
+                    <pic:cNvPicPr/>
+                  </pic:nvPicPr>
+                  <pic:blipFill>
+                    <a:blip r:embed="rId10">
+                      <a:extLst>
+                        <a:ext uri="{28A0092B-C50C-407E-A947-70E740481C1C}">
+                          <a14:useLocalDpi xmlns:a14="http://schemas.microsoft.com/office/drawing/2010/main" val="0"/>
+                        </a:ext>
+                      </a:extLst>
+                    </a:blip>
+                    <a:stretch>
+                      <a:fillRect/>
+                    </a:stretch>
+                  </pic:blipFill>
+                  <pic:spPr>
+                    <a:xfrm>
+                      <a:off x="0" y="0"/>
+                      <a:ext cx="3438525" cy="962025"/>
+                    </a:xfrm>
+                    <a:prstGeom prst="rect">
+                      <a:avLst/>
+                    </a:prstGeom>
+                  </pic:spPr>
+                </pic:pic>
+              </a:graphicData>
+            </a:graphic>
+          </wp:anchor>
+        </w:drawing>
+      </w:r>
+      <w:r>
+        <w:rPr>
+          <w:noProof/>
+          <w:lang w:eastAsia="pt-BR"/>
+        </w:rPr>
+        <w:t xml:space="preserve">  Se for de sua escolha coloque a logo da sua impresa com a seguinte TAG &lt;</w:t>
+      </w:r>
+      <w:r>
+        <w:rPr>
+          <w:b/>
+          <w:bCs/>
+          <w:noProof/>
+          <w:lang w:eastAsia="pt-BR"/>
+        </w:rPr>
+        <w:t>img</w:t>
+      </w:r>
+      <w:r>
+        <w:rPr>
+          <w:noProof/>
+          <w:lang w:eastAsia="pt-BR"/>
+        </w:rPr>
+        <w:t>&gt; e coloque o caminho da imagem dentro da propriedade &lt;</w:t>
+      </w:r>
+      <w:r>
+        <w:rPr>
+          <w:b/>
+          <w:bCs/>
+          <w:noProof/>
+          <w:lang w:eastAsia="pt-BR"/>
+        </w:rPr>
+        <w:t>src = “</w:t>
+      </w:r>
+      <w:r>
+        <w:rPr>
+          <w:b/>
+          <w:bCs/>
+          <w:noProof/>
+          <w:lang w:eastAsia="pt-BR"/>
+        </w:rPr>
+        <w:t>( caminho )</w:t>
+      </w:r>
+      <w:r>
+        <w:rPr>
+          <w:b/>
+          <w:bCs/>
+          <w:noProof/>
+          <w:lang w:eastAsia="pt-BR"/>
+        </w:rPr>
+        <w:t>”</w:t>
+      </w:r>
+      <w:r>
+        <w:rPr>
+          <w:noProof/>
+          <w:lang w:eastAsia="pt-BR"/>
+        </w:rPr>
+        <w:t>&gt;</w:t>
+      </w:r>
+      <w:r>
+        <w:rPr>
+          <w:noProof/>
+          <w:lang w:eastAsia="pt-BR"/>
+        </w:rPr>
+        <w:t>.</w:t>
+      </w:r>
+      <w:r>
+        <w:rPr>
+          <w:noProof/>
+        </w:rPr>
+        <w:t xml:space="preserve"> </w:t>
+      </w:r>
+    </w:p>
+    <w:p>
+      <w:pPr>
+        <w:jc w:val="both"/>
+        <w:rPr>
+          <w:noProof/>
+        </w:rPr>
+      </w:pPr>
+    </w:p>
+    <w:p>
+      <w:pPr>
+        <w:jc w:val="both"/>
+        <w:rPr>
+          <w:noProof/>
+        </w:rPr>
+      </w:pPr>
+    </w:p>
+    <w:p>
+      <w:pPr>
+        <w:jc w:val="both"/>
+        <w:rPr>
+          <w:noProof/>
+        </w:rPr>
+      </w:pPr>
+    </w:p>
+    <w:p>
+      <w:pPr>
+        <w:jc w:val="both"/>
+        <w:rPr>
+          <w:noProof/>
+        </w:rPr>
+      </w:pPr>
+    </w:p>
+    <w:p>
+      <w:pPr>
+        <w:jc w:val="both"/>
+        <w:rPr>
+          <w:noProof/>
+        </w:rPr>
+      </w:pPr>
+    </w:p>
+    <w:p>
+      <w:pPr>
+        <w:jc w:val="both"/>
+        <w:rPr>
+          <w:noProof/>
+        </w:rPr>
+      </w:pPr>
+      <w:r>
+        <w:rPr>
+          <w:noProof/>
+        </w:rPr>
+        <w:lastRenderedPageBreak/>
+        <w:t xml:space="preserve">  Adicione a seguinte TAG &lt;</w:t>
+      </w:r>
+      <w:r>
+        <w:rPr>
+          <w:b/>
+          <w:bCs/>
+          <w:noProof/>
+        </w:rPr>
+        <w:t>div</w:t>
+      </w:r>
+      <w:r>
+        <w:rPr>
+          <w:noProof/>
+        </w:rPr>
+        <w:t>&gt; com a propriedade &lt;</w:t>
+      </w:r>
+      <w:r>
+        <w:rPr>
+          <w:b/>
+          <w:bCs/>
+          <w:noProof/>
+        </w:rPr>
+        <w:t>class = “( nome da classe )”</w:t>
+      </w:r>
+      <w:r>
+        <w:rPr>
+          <w:noProof/>
+        </w:rPr>
+        <w:t>&gt;.</w:t>
+      </w:r>
+    </w:p>
+    <w:p>
+      <w:pPr>
+        <w:jc w:val="both"/>
+        <w:rPr>
+          <w:noProof/>
+        </w:rPr>
+      </w:pPr>
+    </w:p>
+    <w:p>
+      <w:pPr>
+        <w:jc w:val="both"/>
+        <w:rPr>
+          <w:b/>
+          <w:bCs/>
+          <w:noProof/>
+          <w:sz w:val="28"/>
+          <w:szCs w:val="28"/>
+        </w:rPr>
+      </w:pPr>
+      <w:r>
+        <w:rPr>
+          <w:b/>
+          <w:bCs/>
+          <w:noProof/>
+          <w:sz w:val="28"/>
+          <w:szCs w:val="28"/>
+        </w:rPr>
+        <w:t>- LOGIN</w:t>
+      </w:r>
+    </w:p>
+    <w:p>
+      <w:pPr>
+        <w:jc w:val="both"/>
+        <w:rPr>
+          <w:noProof/>
+        </w:rPr>
+      </w:pPr>
+    </w:p>
+    <w:p>
+      <w:pPr>
+        <w:jc w:val="both"/>
+        <w:rPr>
+          <w:noProof/>
+        </w:rPr>
+      </w:pPr>
+      <w:r>
+        <w:rPr>
+          <w:noProof/>
+        </w:rPr>
+        <w:drawing>
+          <wp:anchor distT="0" distB="0" distL="114300" distR="114300" simplePos="0" relativeHeight="251664384" behindDoc="0" locked="0" layoutInCell="1" allowOverlap="1" wp14:anchorId="24EE339B" wp14:editId="2E3BC0A3">
+            <wp:simplePos x="0" y="0"/>
+            <wp:positionH relativeFrom="margin">
+              <wp:align>right</wp:align>
+            </wp:positionH>
+            <wp:positionV relativeFrom="paragraph">
+              <wp:posOffset>605155</wp:posOffset>
+            </wp:positionV>
+            <wp:extent cx="5400040" cy="1986280"/>
+            <wp:effectExtent l="0" t="0" r="0" b="0"/>
+            <wp:wrapSquare wrapText="bothSides"/>
+            <wp:docPr id="8" name="Imagem 8" descr="Texto&#10;&#10;Descrição gerada automaticamente"/>
+            <wp:cNvGraphicFramePr>
+              <a:graphicFrameLocks xmlns:a="http://schemas.openxmlformats.org/drawingml/2006/main" noChangeAspect="1"/>
+            </wp:cNvGraphicFramePr>
+            <a:graphic xmlns:a="http://schemas.openxmlformats.org/drawingml/2006/main">
+              <a:graphicData uri="http://schemas.openxmlformats.org/drawingml/2006/picture">
+                <pic:pic xmlns:pic="http://schemas.openxmlformats.org/drawingml/2006/picture">
+                  <pic:nvPicPr>
+                    <pic:cNvPr id="8" name="Imagem 8" descr="Texto&#10;&#10;Descrição gerada automaticamente"/>
+                    <pic:cNvPicPr/>
+                  </pic:nvPicPr>
+                  <pic:blipFill>
+                    <a:blip r:embed="rId11">
+                      <a:extLst>
+                        <a:ext uri="{28A0092B-C50C-407E-A947-70E740481C1C}">
+                          <a14:useLocalDpi xmlns:a14="http://schemas.microsoft.com/office/drawing/2010/main" val="0"/>
+                        </a:ext>
+                      </a:extLst>
+                    </a:blip>
+                    <a:stretch>
+                      <a:fillRect/>
+                    </a:stretch>
+                  </pic:blipFill>
+                  <pic:spPr>
+                    <a:xfrm>
+                      <a:off x="0" y="0"/>
+                      <a:ext cx="5400040" cy="1986280"/>
+                    </a:xfrm>
+                    <a:prstGeom prst="rect">
+                      <a:avLst/>
+                    </a:prstGeom>
+                  </pic:spPr>
+                </pic:pic>
+              </a:graphicData>
+            </a:graphic>
+          </wp:anchor>
+        </w:drawing>
+      </w:r>
+      <w:r>
+        <w:rPr>
+          <w:noProof/>
+        </w:rPr>
+        <w:t xml:space="preserve"> Logo após vá para a pasta de </w:t>
+      </w:r>
+      <w:r>
+        <w:rPr>
+          <w:b/>
+          <w:bCs/>
+          <w:noProof/>
+        </w:rPr>
+        <w:t>LOGIN</w:t>
+      </w:r>
+      <w:r>
+        <w:rPr>
+          <w:noProof/>
+        </w:rPr>
+        <w:t xml:space="preserve"> e depois vamos a página de </w:t>
+      </w:r>
+      <w:r>
+        <w:rPr>
+          <w:noProof/>
+        </w:rPr>
+        <w:t>REGISTRO</w:t>
+      </w:r>
+      <w:r>
+        <w:rPr>
+          <w:noProof/>
+        </w:rPr>
+        <w:t xml:space="preserve"> </w:t>
+      </w:r>
+      <w:r>
+        <w:rPr>
+          <w:noProof/>
+        </w:rPr>
+        <w:t>para</w:t>
+      </w:r>
+      <w:r>
+        <w:rPr>
+          <w:noProof/>
+        </w:rPr>
+        <w:t xml:space="preserve"> fazer toda a estrutura </w:t>
+      </w:r>
+      <w:r>
+        <w:rPr>
+          <w:b/>
+          <w:bCs/>
+          <w:noProof/>
+        </w:rPr>
+        <w:t>HTML</w:t>
+      </w:r>
+      <w:r>
+        <w:rPr>
+          <w:noProof/>
+        </w:rPr>
+        <w:t xml:space="preserve"> e depois para a personalização geral.</w:t>
+      </w:r>
+      <w:r>
+        <w:rPr>
+          <w:noProof/>
+        </w:rPr>
+        <w:t xml:space="preserve"> </w:t>
+      </w:r>
+    </w:p>
+    <w:p>
+      <w:pPr>
+        <w:jc w:val="both"/>
+        <w:rPr>
+          <w:noProof/>
+        </w:rPr>
+      </w:pPr>
+    </w:p>
+    <w:p>
+      <w:pPr>
+        <w:jc w:val="both"/>
+        <w:rPr>
+          <w:noProof/>
+        </w:rPr>
+      </w:pPr>
+      <w:r>
+        <w:rPr>
+          <w:noProof/>
+        </w:rPr>
+        <w:t xml:space="preserve">  Aqui será o mesmo processo que fizemos acima na &lt;</w:t>
+      </w:r>
+      <w:r>
+        <w:rPr>
+          <w:b/>
+          <w:bCs/>
+          <w:noProof/>
+        </w:rPr>
+        <w:t>ion-toolbar</w:t>
+      </w:r>
+      <w:r>
+        <w:rPr>
+          <w:noProof/>
+        </w:rPr>
+        <w:t xml:space="preserve">&gt; da </w:t>
+      </w:r>
+      <w:r>
+        <w:rPr>
+          <w:b/>
+          <w:bCs/>
+          <w:noProof/>
+        </w:rPr>
+        <w:t>TAB1</w:t>
+      </w:r>
+      <w:r>
+        <w:rPr>
+          <w:noProof/>
+        </w:rPr>
+        <w:t>, porém o ícone vai ser uma seta apontada para trás com intuição de voltar a página anterior.</w:t>
+      </w:r>
+    </w:p>
+    <w:p>
+      <w:pPr>
+        <w:jc w:val="both"/>
+        <w:rPr>
+          <w:noProof/>
+        </w:rPr>
+      </w:pPr>
+      <w:r>
+        <w:rPr>
+          <w:b/>
+          <w:bCs/>
+          <w:noProof/>
+        </w:rPr>
+        <w:t xml:space="preserve">*Obs: </w:t>
+      </w:r>
+      <w:r>
+        <w:rPr>
+          <w:noProof/>
+        </w:rPr>
+        <w:t>ao invés da propriedade &lt;</w:t>
+      </w:r>
+      <w:r>
+        <w:rPr>
+          <w:b/>
+          <w:bCs/>
+          <w:noProof/>
+        </w:rPr>
+        <w:t>routerLink</w:t>
+      </w:r>
+      <w:r>
+        <w:rPr>
+          <w:noProof/>
+        </w:rPr>
+        <w:t>&gt; ter algo após a barra, deixaremos sem nada, pois ela representa o caminho anterior.</w:t>
+      </w:r>
+      <w:r>
+        <w:rPr>
+          <w:noProof/>
+        </w:rPr>
+        <w:t xml:space="preserve"> </w:t>
+      </w:r>
+    </w:p>
+    <w:p>
+      <w:pPr>
+        <w:jc w:val="both"/>
+        <w:rPr>
+          <w:noProof/>
+        </w:rPr>
+      </w:pPr>
+      <w:r>
+        <w:rPr>
+          <w:noProof/>
+        </w:rPr>
+        <w:drawing>
+          <wp:anchor distT="0" distB="0" distL="114300" distR="114300" simplePos="0" relativeHeight="251665408" behindDoc="0" locked="0" layoutInCell="1" allowOverlap="1" wp14:anchorId="074EF85B" wp14:editId="6D5A354A">
+            <wp:simplePos x="0" y="0"/>
+            <wp:positionH relativeFrom="margin">
+              <wp:align>right</wp:align>
+            </wp:positionH>
+            <wp:positionV relativeFrom="paragraph">
+              <wp:posOffset>208280</wp:posOffset>
+            </wp:positionV>
+            <wp:extent cx="5400040" cy="3088640"/>
+            <wp:effectExtent l="0" t="0" r="0" b="0"/>
+            <wp:wrapSquare wrapText="bothSides"/>
+            <wp:docPr id="9" name="Imagem 9" descr="Texto&#10;&#10;Descrição gerada automaticamente"/>
+            <wp:cNvGraphicFramePr>
+              <a:graphicFrameLocks xmlns:a="http://schemas.openxmlformats.org/drawingml/2006/main" noChangeAspect="1"/>
+            </wp:cNvGraphicFramePr>
+            <a:graphic xmlns:a="http://schemas.openxmlformats.org/drawingml/2006/main">
+              <a:graphicData uri="http://schemas.openxmlformats.org/drawingml/2006/picture">
+                <pic:pic xmlns:pic="http://schemas.openxmlformats.org/drawingml/2006/picture">
+                  <pic:nvPicPr>
+                    <pic:cNvPr id="9" name="Imagem 9" descr="Texto&#10;&#10;Descrição gerada automaticamente"/>
+                    <pic:cNvPicPr/>
+                  </pic:nvPicPr>
+                  <pic:blipFill>
+                    <a:blip r:embed="rId12">
+                      <a:extLst>
+                        <a:ext uri="{28A0092B-C50C-407E-A947-70E740481C1C}">
+                          <a14:useLocalDpi xmlns:a14="http://schemas.microsoft.com/office/drawing/2010/main" val="0"/>
+                        </a:ext>
+                      </a:extLst>
+                    </a:blip>
+                    <a:stretch>
+                      <a:fillRect/>
+                    </a:stretch>
+                  </pic:blipFill>
+                  <pic:spPr>
+                    <a:xfrm>
+                      <a:off x="0" y="0"/>
+                      <a:ext cx="5400040" cy="3088640"/>
+                    </a:xfrm>
+                    <a:prstGeom prst="rect">
+                      <a:avLst/>
+                    </a:prstGeom>
+                  </pic:spPr>
+                </pic:pic>
+              </a:graphicData>
+            </a:graphic>
+          </wp:anchor>
+        </w:drawing>
+      </w:r>
+    </w:p>
+    <w:p>
+      <w:pPr>
+        <w:jc w:val="both"/>
+        <w:rPr>
+          <w:noProof/>
+        </w:rPr>
+      </w:pPr>
+    </w:p>
+    <w:p>
+      <w:pPr>
+        <w:jc w:val="both"/>
+        <w:rPr>
+          <w:noProof/>
+        </w:rPr>
+      </w:pPr>
+      <w:r>
+        <w:rPr>
+          <w:noProof/>
+        </w:rPr>
+        <w:lastRenderedPageBreak/>
+        <w:t xml:space="preserve">  Dentro do nosso &lt;</w:t>
+      </w:r>
+      <w:r>
+        <w:rPr>
+          <w:b/>
+          <w:bCs/>
+          <w:noProof/>
+        </w:rPr>
+        <w:t>ion-content</w:t>
+      </w:r>
+      <w:r>
+        <w:rPr>
+          <w:noProof/>
+        </w:rPr>
+        <w:t>&gt;</w:t>
+      </w:r>
+      <w:r>
+        <w:rPr>
+          <w:noProof/>
+        </w:rPr>
+        <w:t xml:space="preserve"> iniciaremos uma TAG &lt;</w:t>
+      </w:r>
+      <w:r>
+        <w:rPr>
+          <w:b/>
+          <w:bCs/>
+          <w:noProof/>
+        </w:rPr>
+        <w:t>section</w:t>
+      </w:r>
+      <w:r>
+        <w:rPr>
+          <w:noProof/>
+        </w:rPr>
+        <w:t>&gt; com a seguinte classe chamada também &lt;</w:t>
+      </w:r>
+      <w:r>
+        <w:rPr>
+          <w:b/>
+          <w:bCs/>
+          <w:noProof/>
+        </w:rPr>
+        <w:t>class = “container”</w:t>
+      </w:r>
+      <w:r>
+        <w:rPr>
+          <w:noProof/>
+        </w:rPr>
+        <w:t>&gt;. Logo a seguir uma TAG &lt;</w:t>
+      </w:r>
+      <w:r>
+        <w:rPr>
+          <w:b/>
+          <w:bCs/>
+          <w:noProof/>
+        </w:rPr>
+        <w:t>div</w:t>
+      </w:r>
+      <w:r>
+        <w:rPr>
+          <w:noProof/>
+        </w:rPr>
+        <w:t>&gt; com a classe &lt;</w:t>
+      </w:r>
+      <w:r>
+        <w:rPr>
+          <w:b/>
+          <w:bCs/>
+          <w:noProof/>
+        </w:rPr>
+        <w:t>class = “card”</w:t>
+      </w:r>
+      <w:r>
+        <w:rPr>
+          <w:noProof/>
+        </w:rPr>
+        <w:t>&gt;, ela será o cartão que vai englobar todo o conteúdo de formulário. Dentro, colocaremos outras TAG &lt;</w:t>
+      </w:r>
+      <w:r>
+        <w:rPr>
+          <w:b/>
+          <w:bCs/>
+          <w:noProof/>
+        </w:rPr>
+        <w:t>div</w:t>
+      </w:r>
+      <w:r>
+        <w:rPr>
+          <w:noProof/>
+        </w:rPr>
+        <w:t>&gt; com classes de diferentes nomes:</w:t>
+      </w:r>
+    </w:p>
+    <w:p>
+      <w:pPr>
+        <w:jc w:val="center"/>
+        <w:rPr>
+          <w:b/>
+          <w:bCs/>
+          <w:noProof/>
+          <w:color w:val="FF0000"/>
+        </w:rPr>
+      </w:pPr>
+      <w:r>
+        <w:rPr>
+          <w:b/>
+          <w:bCs/>
+          <w:noProof/>
+          <w:color w:val="FF0000"/>
+        </w:rPr>
+        <w:t>*logo  --  *inputs  --  *btn  --  *others-options</w:t>
+      </w:r>
+    </w:p>
+    <w:p>
+      <w:pPr>
+        <w:jc w:val="both"/>
+        <w:rPr>
+          <w:noProof/>
+          <w:lang w:eastAsia="pt-BR"/>
+        </w:rPr>
+      </w:pPr>
+      <w:r>
+        <w:rPr>
+          <w:noProof/>
+          <w:lang w:eastAsia="pt-BR"/>
+        </w:rPr>
+        <w:t xml:space="preserve">  Na TAG &lt;</w:t>
+      </w:r>
+      <w:r>
+        <w:rPr>
+          <w:b/>
+          <w:bCs/>
+          <w:noProof/>
+          <w:lang w:eastAsia="pt-BR"/>
+        </w:rPr>
+        <w:t>div</w:t>
+      </w:r>
+      <w:r>
+        <w:rPr>
+          <w:noProof/>
+          <w:lang w:eastAsia="pt-BR"/>
+        </w:rPr>
+        <w:t xml:space="preserve">&gt; com a classe </w:t>
+      </w:r>
+      <w:r>
+        <w:rPr>
+          <w:b/>
+          <w:bCs/>
+          <w:noProof/>
+          <w:color w:val="FF0000"/>
+          <w:lang w:eastAsia="pt-BR"/>
+        </w:rPr>
+        <w:t>*logo</w:t>
+      </w:r>
+      <w:r>
+        <w:rPr>
+          <w:b/>
+          <w:bCs/>
+          <w:noProof/>
+          <w:color w:val="FF0000"/>
+          <w:lang w:eastAsia="pt-BR"/>
+        </w:rPr>
+        <w:t xml:space="preserve"> </w:t>
+      </w:r>
+      <w:r>
+        <w:rPr>
+          <w:noProof/>
+          <w:lang w:eastAsia="pt-BR"/>
+        </w:rPr>
+        <w:t>vamos colocar um TAG &lt;</w:t>
+      </w:r>
+      <w:r>
+        <w:rPr>
+          <w:b/>
+          <w:bCs/>
+          <w:noProof/>
+          <w:lang w:eastAsia="pt-BR"/>
+        </w:rPr>
+        <w:t>img</w:t>
+      </w:r>
+      <w:r>
+        <w:rPr>
+          <w:noProof/>
+          <w:lang w:eastAsia="pt-BR"/>
+        </w:rPr>
+        <w:t>&gt; com a logo de sua preferência e o caminho que ela está.</w:t>
+      </w:r>
+    </w:p>
+    <w:p>
+      <w:pPr>
+        <w:jc w:val="both"/>
+        <w:rPr>
+          <w:noProof/>
+        </w:rPr>
+      </w:pPr>
+      <w:r>
+        <w:rPr>
+          <w:noProof/>
+          <w:lang w:eastAsia="pt-BR"/>
+        </w:rPr>
+        <w:t xml:space="preserve">  Na TAG &lt;</w:t>
+      </w:r>
+      <w:r>
+        <w:rPr>
+          <w:b/>
+          <w:bCs/>
+          <w:noProof/>
+          <w:lang w:eastAsia="pt-BR"/>
+        </w:rPr>
+        <w:t>div</w:t>
+      </w:r>
+      <w:r>
+        <w:rPr>
+          <w:noProof/>
+          <w:lang w:eastAsia="pt-BR"/>
+        </w:rPr>
+        <w:t xml:space="preserve">&gt; com a classe </w:t>
+      </w:r>
+      <w:r>
+        <w:rPr>
+          <w:b/>
+          <w:bCs/>
+          <w:noProof/>
+          <w:color w:val="FF0000"/>
+          <w:lang w:eastAsia="pt-BR"/>
+        </w:rPr>
+        <w:t>*</w:t>
+      </w:r>
+      <w:r>
+        <w:rPr>
+          <w:b/>
+          <w:bCs/>
+          <w:noProof/>
+          <w:color w:val="FF0000"/>
+          <w:lang w:eastAsia="pt-BR"/>
+        </w:rPr>
+        <w:t xml:space="preserve">inputs </w:t>
+      </w:r>
+      <w:r>
+        <w:rPr>
+          <w:noProof/>
+          <w:lang w:eastAsia="pt-BR"/>
+        </w:rPr>
+        <w:t>colocaremos</w:t>
+      </w:r>
+      <w:r>
+        <w:rPr>
+          <w:noProof/>
+          <w:lang w:eastAsia="pt-BR"/>
+        </w:rPr>
+        <w:t xml:space="preserve"> o</w:t>
+      </w:r>
+      <w:r>
+        <w:rPr>
+          <w:noProof/>
+          <w:lang w:eastAsia="pt-BR"/>
+        </w:rPr>
+        <w:t xml:space="preserve"> seguinte </w:t>
+      </w:r>
+      <w:r>
+        <w:rPr>
+          <w:noProof/>
+          <w:lang w:eastAsia="pt-BR"/>
+        </w:rPr>
+        <w:t>componente</w:t>
+      </w:r>
+      <w:r>
+        <w:rPr>
+          <w:noProof/>
+          <w:lang w:eastAsia="pt-BR"/>
+        </w:rPr>
+        <w:t xml:space="preserve"> do que iremos pegar no site </w:t>
+      </w:r>
+      <w:hyperlink r:id="rId13" w:history="1">
+        <w:r>
+          <w:rPr>
+            <w:rStyle w:val="Hyperlink"/>
+            <w:noProof/>
+            <w:lang w:eastAsia="pt-BR"/>
+          </w:rPr>
+          <w:t>Ionic Framework</w:t>
+        </w:r>
+      </w:hyperlink>
+      <w:r>
+        <w:rPr>
+          <w:noProof/>
+          <w:lang w:eastAsia="pt-BR"/>
+        </w:rPr>
+        <w:t>.</w:t>
+      </w:r>
+      <w:r>
+        <w:rPr>
+          <w:noProof/>
+        </w:rPr>
+        <w:t xml:space="preserve"> </w:t>
+      </w:r>
+    </w:p>
+    <w:p>
+      <w:pPr>
+        <w:jc w:val="both"/>
+        <w:rPr>
+          <w:noProof/>
+        </w:rPr>
+      </w:pPr>
+      <w:r>
+        <w:rPr>
+          <w:noProof/>
+          <w:lang w:eastAsia="pt-BR"/>
+        </w:rPr>
+        <w:drawing>
+          <wp:anchor distT="0" distB="0" distL="114300" distR="114300" simplePos="0" relativeHeight="251666432" behindDoc="0" locked="0" layoutInCell="1" allowOverlap="1" wp14:anchorId="1691DA4E" wp14:editId="6C49C331">
+            <wp:simplePos x="0" y="0"/>
+            <wp:positionH relativeFrom="margin">
+              <wp:align>center</wp:align>
+            </wp:positionH>
+            <wp:positionV relativeFrom="paragraph">
+              <wp:posOffset>237490</wp:posOffset>
+            </wp:positionV>
+            <wp:extent cx="4486275" cy="838200"/>
+            <wp:effectExtent l="0" t="0" r="9525" b="0"/>
+            <wp:wrapSquare wrapText="bothSides"/>
+            <wp:docPr id="11" name="Imagem 11" descr="Uma imagem contendo Interface gráfica do usuário&#10;&#10;Descrição gerada automaticamente"/>
+            <wp:cNvGraphicFramePr>
+              <a:graphicFrameLocks xmlns:a="http://schemas.openxmlformats.org/drawingml/2006/main" noChangeAspect="1"/>
+            </wp:cNvGraphicFramePr>
+            <a:graphic xmlns:a="http://schemas.openxmlformats.org/drawingml/2006/main">
+              <a:graphicData uri="http://schemas.openxmlformats.org/drawingml/2006/picture">
+                <pic:pic xmlns:pic="http://schemas.openxmlformats.org/drawingml/2006/picture">
+                  <pic:nvPicPr>
+                    <pic:cNvPr id="11" name="Imagem 11" descr="Uma imagem contendo Interface gráfica do usuário&#10;&#10;Descrição gerada automaticamente"/>
+                    <pic:cNvPicPr/>
+                  </pic:nvPicPr>
+                  <pic:blipFill>
+                    <a:blip r:embed="rId14">
+                      <a:extLst>
+                        <a:ext uri="{28A0092B-C50C-407E-A947-70E740481C1C}">
+                          <a14:useLocalDpi xmlns:a14="http://schemas.microsoft.com/office/drawing/2010/main" val="0"/>
+                        </a:ext>
+                      </a:extLst>
+                    </a:blip>
+                    <a:stretch>
+                      <a:fillRect/>
+                    </a:stretch>
+                  </pic:blipFill>
+                  <pic:spPr>
+                    <a:xfrm>
+                      <a:off x="0" y="0"/>
+                      <a:ext cx="4486275" cy="838200"/>
+                    </a:xfrm>
+                    <a:prstGeom prst="rect">
+                      <a:avLst/>
+                    </a:prstGeom>
+                  </pic:spPr>
+                </pic:pic>
+              </a:graphicData>
+            </a:graphic>
+          </wp:anchor>
+        </w:drawing>
+      </w:r>
+    </w:p>
+    <w:p>
+      <w:pPr>
+        <w:jc w:val="both"/>
+        <w:rPr>
+          <w:noProof/>
+        </w:rPr>
+      </w:pPr>
+    </w:p>
+    <w:p>
+      <w:pPr>
+        <w:jc w:val="both"/>
+        <w:rPr>
+          <w:noProof/>
+        </w:rPr>
+      </w:pPr>
+    </w:p>
+    <w:p>
+      <w:pPr>
+        <w:jc w:val="both"/>
+        <w:rPr>
+          <w:noProof/>
+        </w:rPr>
+      </w:pPr>
+    </w:p>
+    <w:p>
+      <w:pPr>
+        <w:jc w:val="both"/>
+        <w:rPr>
+          <w:noProof/>
+        </w:rPr>
+      </w:pPr>
+    </w:p>
+    <w:p>
+      <w:pPr>
+        <w:jc w:val="both"/>
+        <w:rPr>
+          <w:noProof/>
+        </w:rPr>
+      </w:pPr>
+      <w:r>
+        <w:rPr>
+          <w:noProof/>
+        </w:rPr>
+        <w:t xml:space="preserve">  Usaremos duas vezes esse componente, uma para EMAIL e o outro para SENHA.</w:t>
+      </w:r>
+    </w:p>
+    <w:p>
+      <w:pPr>
+        <w:jc w:val="both"/>
+        <w:rPr>
+          <w:noProof/>
+        </w:rPr>
+      </w:pPr>
+      <w:r>
+        <w:rPr>
+          <w:noProof/>
+        </w:rPr>
+        <w:t xml:space="preserve">  Na TAG &lt;</w:t>
+      </w:r>
+      <w:r>
+        <w:rPr>
+          <w:b/>
+          <w:bCs/>
+          <w:noProof/>
+        </w:rPr>
+        <w:t>div</w:t>
+      </w:r>
+      <w:r>
+        <w:rPr>
+          <w:noProof/>
+        </w:rPr>
+        <w:t xml:space="preserve">&gt; com a classe </w:t>
+      </w:r>
+      <w:r>
+        <w:rPr>
+          <w:b/>
+          <w:bCs/>
+          <w:noProof/>
+          <w:color w:val="FF0000"/>
+        </w:rPr>
+        <w:t>*</w:t>
+      </w:r>
+      <w:r>
+        <w:rPr>
+          <w:b/>
+          <w:bCs/>
+          <w:noProof/>
+          <w:color w:val="FF0000"/>
+        </w:rPr>
+        <w:t>btn</w:t>
+      </w:r>
+      <w:r>
+        <w:rPr>
+          <w:b/>
+          <w:bCs/>
+          <w:noProof/>
+          <w:color w:val="FF0000"/>
+        </w:rPr>
+        <w:t xml:space="preserve">  </w:t>
+      </w:r>
+      <w:r>
+        <w:rPr>
+          <w:noProof/>
+        </w:rPr>
+        <w:t>vamos udar o componente &lt;</w:t>
+      </w:r>
+      <w:r>
+        <w:rPr>
+          <w:b/>
+          <w:bCs/>
+          <w:noProof/>
+        </w:rPr>
+        <w:t>ion-button</w:t>
+      </w:r>
+      <w:r>
+        <w:rPr>
+          <w:noProof/>
+        </w:rPr>
+        <w:t>&gt; também do Ionic e colocaremos a seguinte classe &lt;</w:t>
+      </w:r>
+      <w:r>
+        <w:rPr>
+          <w:b/>
+          <w:bCs/>
+          <w:noProof/>
+        </w:rPr>
+        <w:t>class = “btn”</w:t>
+      </w:r>
+      <w:r>
+        <w:rPr>
+          <w:noProof/>
+        </w:rPr>
+        <w:t>&gt;.</w:t>
+      </w:r>
+      <w:r>
+        <w:rPr>
+          <w:noProof/>
+        </w:rPr>
+        <w:t xml:space="preserve"> </w:t>
+      </w:r>
+    </w:p>
+    <w:p>
+      <w:pPr>
+        <w:jc w:val="both"/>
+        <w:rPr>
+          <w:noProof/>
+        </w:rPr>
+      </w:pPr>
+      <w:r>
+        <w:rPr>
+          <w:noProof/>
+        </w:rPr>
+        <w:drawing>
+          <wp:anchor distT="0" distB="0" distL="114300" distR="114300" simplePos="0" relativeHeight="251667456" behindDoc="0" locked="0" layoutInCell="1" allowOverlap="1" wp14:anchorId="0F4CF711" wp14:editId="60B0BCF3">
+            <wp:simplePos x="0" y="0"/>
+            <wp:positionH relativeFrom="margin">
+              <wp:align>center</wp:align>
+            </wp:positionH>
+            <wp:positionV relativeFrom="paragraph">
+              <wp:posOffset>177800</wp:posOffset>
+            </wp:positionV>
+            <wp:extent cx="4629785" cy="666750"/>
+            <wp:effectExtent l="0" t="0" r="0" b="0"/>
+            <wp:wrapSquare wrapText="bothSides"/>
+            <wp:docPr id="12" name="Imagem 12" descr="Interface gráfica do usuário, Texto&#10;&#10;Descrição gerada automaticamente com confiança média"/>
+            <wp:cNvGraphicFramePr>
+              <a:graphicFrameLocks xmlns:a="http://schemas.openxmlformats.org/drawingml/2006/main" noChangeAspect="1"/>
+            </wp:cNvGraphicFramePr>
+            <a:graphic xmlns:a="http://schemas.openxmlformats.org/drawingml/2006/main">
+              <a:graphicData uri="http://schemas.openxmlformats.org/drawingml/2006/picture">
+                <pic:pic xmlns:pic="http://schemas.openxmlformats.org/drawingml/2006/picture">
+                  <pic:nvPicPr>
+                    <pic:cNvPr id="12" name="Imagem 12" descr="Interface gráfica do usuário, Texto&#10;&#10;Descrição gerada automaticamente com confiança média"/>
+                    <pic:cNvPicPr/>
+                  </pic:nvPicPr>
+                  <pic:blipFill>
+                    <a:blip r:embed="rId15">
+                      <a:extLst>
+                        <a:ext uri="{28A0092B-C50C-407E-A947-70E740481C1C}">
+                          <a14:useLocalDpi xmlns:a14="http://schemas.microsoft.com/office/drawing/2010/main" val="0"/>
+                        </a:ext>
+                      </a:extLst>
+                    </a:blip>
+                    <a:stretch>
+                      <a:fillRect/>
+                    </a:stretch>
+                  </pic:blipFill>
+                  <pic:spPr>
+                    <a:xfrm>
+                      <a:off x="0" y="0"/>
+                      <a:ext cx="4629785" cy="666750"/>
+                    </a:xfrm>
+                    <a:prstGeom prst="rect">
+                      <a:avLst/>
+                    </a:prstGeom>
+                  </pic:spPr>
+                </pic:pic>
+              </a:graphicData>
+            </a:graphic>
+          </wp:anchor>
+        </w:drawing>
+      </w:r>
+    </w:p>
+    <w:p>
+      <w:pPr>
+        <w:jc w:val="both"/>
+        <w:rPr>
+          <w:noProof/>
+        </w:rPr>
+      </w:pPr>
+    </w:p>
+    <w:p>
+      <w:pPr>
+        <w:jc w:val="both"/>
+        <w:rPr>
+          <w:noProof/>
+        </w:rPr>
+      </w:pPr>
+    </w:p>
+    <w:p>
+      <w:pPr>
+        <w:jc w:val="both"/>
+        <w:rPr>
+          <w:noProof/>
+        </w:rPr>
+      </w:pPr>
+    </w:p>
+    <w:p>
+      <w:pPr>
+        <w:jc w:val="both"/>
+        <w:rPr>
+          <w:noProof/>
+        </w:rPr>
+      </w:pPr>
+      <w:r>
+        <w:rPr>
+          <w:noProof/>
+        </w:rPr>
+        <w:t xml:space="preserve">  Na TAG &lt;</w:t>
+      </w:r>
+      <w:r>
+        <w:rPr>
+          <w:b/>
+          <w:bCs/>
+          <w:noProof/>
+        </w:rPr>
+        <w:t>div</w:t>
+      </w:r>
+      <w:r>
+        <w:rPr>
+          <w:noProof/>
+        </w:rPr>
+        <w:t xml:space="preserve">&gt; com a classe </w:t>
+      </w:r>
+      <w:r>
+        <w:rPr>
+          <w:b/>
+          <w:bCs/>
+          <w:noProof/>
+          <w:color w:val="FF0000"/>
+        </w:rPr>
+        <w:t>*others-options</w:t>
+      </w:r>
+      <w:r>
+        <w:rPr>
+          <w:noProof/>
+        </w:rPr>
+        <w:t xml:space="preserve"> usaremos a TAG &lt;</w:t>
+      </w:r>
+      <w:r>
+        <w:rPr>
+          <w:b/>
+          <w:bCs/>
+          <w:noProof/>
+        </w:rPr>
+        <w:t>p</w:t>
+      </w:r>
+      <w:r>
+        <w:rPr>
+          <w:noProof/>
+        </w:rPr>
+        <w:t>&gt; duas vezes, porém com funcionalidades diferentes.</w:t>
+      </w:r>
+    </w:p>
+    <w:p>
+      <w:pPr>
+        <w:jc w:val="both"/>
+        <w:rPr>
+          <w:noProof/>
+        </w:rPr>
+      </w:pPr>
+      <w:r>
+        <w:rPr>
+          <w:noProof/>
+        </w:rPr>
+        <w:t xml:space="preserve">  Na primeira TAG, colocaremos também uma TAG &lt;</w:t>
+      </w:r>
+      <w:r>
+        <w:rPr>
+          <w:b/>
+          <w:bCs/>
+          <w:noProof/>
+        </w:rPr>
+        <w:t>a</w:t>
+      </w:r>
+      <w:r>
+        <w:rPr>
+          <w:noProof/>
+        </w:rPr>
+        <w:t>&gt;</w:t>
+      </w:r>
+      <w:r>
+        <w:rPr>
+          <w:b/>
+          <w:bCs/>
+          <w:noProof/>
+        </w:rPr>
+        <w:t xml:space="preserve"> </w:t>
+      </w:r>
+      <w:r>
+        <w:rPr>
+          <w:noProof/>
+        </w:rPr>
+        <w:t xml:space="preserve">que redicionará para a página de </w:t>
+      </w:r>
+      <w:r>
+        <w:rPr>
+          <w:b/>
+          <w:bCs/>
+          <w:noProof/>
+        </w:rPr>
+        <w:t>REGISTRO</w:t>
+      </w:r>
+      <w:r>
+        <w:rPr>
+          <w:noProof/>
+        </w:rPr>
+        <w:t>, com a propriedade &lt;</w:t>
+      </w:r>
+      <w:r>
+        <w:rPr>
+          <w:b/>
+          <w:bCs/>
+          <w:noProof/>
+        </w:rPr>
+        <w:t>routerLink = “/register”</w:t>
+      </w:r>
+      <w:r>
+        <w:rPr>
+          <w:noProof/>
+        </w:rPr>
+        <w:t xml:space="preserve">&gt;. </w:t>
+      </w:r>
+    </w:p>
+    <w:p>
+      <w:pPr>
+        <w:jc w:val="both"/>
+        <w:rPr>
+          <w:noProof/>
+        </w:rPr>
+      </w:pPr>
+      <w:r>
+        <w:rPr>
+          <w:noProof/>
+        </w:rPr>
+        <w:t xml:space="preserve">  Na segunda TAG, </w:t>
+      </w:r>
+      <w:r>
+        <w:rPr>
+          <w:b/>
+          <w:bCs/>
+          <w:noProof/>
+        </w:rPr>
+        <w:t>abaixo</w:t>
+      </w:r>
+      <w:r>
+        <w:rPr>
+          <w:noProof/>
+        </w:rPr>
+        <w:t xml:space="preserve"> na primeira colocaremos uma TAG &lt;</w:t>
+      </w:r>
+      <w:r>
+        <w:rPr>
+          <w:b/>
+          <w:bCs/>
+          <w:noProof/>
+        </w:rPr>
+        <w:t>a</w:t>
+      </w:r>
+      <w:r>
+        <w:rPr>
+          <w:noProof/>
+        </w:rPr>
+        <w:t>&gt;</w:t>
+      </w:r>
+      <w:r>
+        <w:rPr>
+          <w:b/>
+          <w:bCs/>
+          <w:noProof/>
+        </w:rPr>
+        <w:t xml:space="preserve"> </w:t>
+      </w:r>
+      <w:r>
+        <w:rPr>
+          <w:noProof/>
+        </w:rPr>
+        <w:t xml:space="preserve">com a mesma propriedade, mas vazia ou com uma  </w:t>
+      </w:r>
+      <w:r>
+        <w:rPr>
+          <w:b/>
+          <w:bCs/>
+          <w:noProof/>
+        </w:rPr>
+        <w:t>#</w:t>
+      </w:r>
+      <w:r>
+        <w:rPr>
+          <w:noProof/>
+        </w:rPr>
+        <w:t xml:space="preserve">  que não servirá para nada</w:t>
+      </w:r>
+      <w:r>
+        <w:rPr>
+          <w:noProof/>
+        </w:rPr>
+        <w:t>. Entretanto pode servir para projetos mais avançados com esse protótipo.</w:t>
+      </w:r>
+    </w:p>
+    <w:p>
+      <w:pPr>
+        <w:jc w:val="both"/>
+        <w:rPr>
+          <w:noProof/>
+        </w:rPr>
+      </w:pPr>
+    </w:p>
+    <w:p>
+      <w:pPr>
+        <w:jc w:val="both"/>
+        <w:rPr>
+          <w:noProof/>
+        </w:rPr>
+      </w:pPr>
+    </w:p>
+    <w:p>
+      <w:pPr>
+        <w:jc w:val="both"/>
+        <w:rPr>
+          <w:noProof/>
+        </w:rPr>
+      </w:pPr>
+    </w:p>
+    <w:p>
+      <w:pPr>
+        <w:jc w:val="both"/>
+        <w:rPr>
+          <w:noProof/>
+        </w:rPr>
+      </w:pPr>
+    </w:p>
+    <w:p>
+      <w:pPr>
+        <w:jc w:val="both"/>
+        <w:rPr>
+          <w:noProof/>
+        </w:rPr>
+      </w:pPr>
+    </w:p>
+    <w:p>
+      <w:pPr>
+        <w:jc w:val="both"/>
+        <w:rPr>
+          <w:noProof/>
+        </w:rPr>
+      </w:pPr>
+    </w:p>
+    <w:p>
+      <w:pPr>
+        <w:jc w:val="both"/>
+        <w:rPr>
+          <w:b/>
+          <w:bCs/>
+          <w:noProof/>
+          <w:sz w:val="28"/>
+          <w:szCs w:val="28"/>
+        </w:rPr>
+      </w:pPr>
+      <w:r>
+        <w:rPr>
+          <w:b/>
+          <w:bCs/>
+          <w:noProof/>
+          <w:sz w:val="28"/>
+          <w:szCs w:val="28"/>
+        </w:rPr>
+        <w:lastRenderedPageBreak/>
+        <w:t>- REGISTRO</w:t>
+      </w:r>
+    </w:p>
+    <w:p>
+      <w:pPr>
+        <w:jc w:val="both"/>
+        <w:rPr>
+          <w:b/>
+          <w:bCs/>
+          <w:noProof/>
+        </w:rPr>
+      </w:pPr>
+    </w:p>
+    <w:p>
+      <w:pPr>
+        <w:jc w:val="both"/>
+        <w:rPr>
+          <w:noProof/>
+        </w:rPr>
+      </w:pPr>
+      <w:r>
+        <w:rPr>
+          <w:noProof/>
+        </w:rPr>
+        <w:t xml:space="preserve">Com a página de </w:t>
+      </w:r>
+      <w:r>
+        <w:rPr>
+          <w:b/>
+          <w:bCs/>
+          <w:noProof/>
+        </w:rPr>
+        <w:t>LOGIN</w:t>
+      </w:r>
+      <w:r>
+        <w:rPr>
+          <w:noProof/>
+        </w:rPr>
+        <w:t xml:space="preserve"> concluída, vamos desenvolver a página de </w:t>
+      </w:r>
+      <w:r>
+        <w:rPr>
+          <w:b/>
+          <w:bCs/>
+          <w:noProof/>
+        </w:rPr>
+        <w:t>REGISTRO</w:t>
+      </w:r>
+      <w:r>
+        <w:rPr>
+          <w:noProof/>
+        </w:rPr>
+        <w:t xml:space="preserve">. Vá para a pasta e acesse o arquivo </w:t>
+      </w:r>
+      <w:r>
+        <w:rPr>
+          <w:b/>
+          <w:bCs/>
+          <w:noProof/>
+        </w:rPr>
+        <w:t xml:space="preserve">HTML </w:t>
+      </w:r>
+      <w:r>
+        <w:rPr>
+          <w:noProof/>
+        </w:rPr>
+        <w:t>para fazer toda a estrutura.</w:t>
+      </w:r>
+    </w:p>
+    <w:p>
+      <w:pPr>
+        <w:jc w:val="both"/>
+        <w:rPr>
+          <w:noProof/>
+        </w:rPr>
+      </w:pPr>
+      <w:r>
+        <w:rPr>
+          <w:noProof/>
+        </w:rPr>
+        <w:drawing>
+          <wp:anchor distT="0" distB="0" distL="114300" distR="114300" simplePos="0" relativeHeight="251668480" behindDoc="0" locked="0" layoutInCell="1" allowOverlap="1" wp14:anchorId="0BCA0217" wp14:editId="20D90029">
+            <wp:simplePos x="0" y="0"/>
+            <wp:positionH relativeFrom="margin">
+              <wp:align>right</wp:align>
+            </wp:positionH>
+            <wp:positionV relativeFrom="paragraph">
+              <wp:posOffset>202565</wp:posOffset>
+            </wp:positionV>
+            <wp:extent cx="5400040" cy="4575810"/>
+            <wp:effectExtent l="0" t="0" r="0" b="0"/>
+            <wp:wrapSquare wrapText="bothSides"/>
+            <wp:docPr id="13" name="Imagem 13" descr="Texto&#10;&#10;Descrição gerada automaticamente"/>
+            <wp:cNvGraphicFramePr>
+              <a:graphicFrameLocks xmlns:a="http://schemas.openxmlformats.org/drawingml/2006/main" noChangeAspect="1"/>
+            </wp:cNvGraphicFramePr>
+            <a:graphic xmlns:a="http://schemas.openxmlformats.org/drawingml/2006/main">
+              <a:graphicData uri="http://schemas.openxmlformats.org/drawingml/2006/picture">
+                <pic:pic xmlns:pic="http://schemas.openxmlformats.org/drawingml/2006/picture">
+                  <pic:nvPicPr>
+                    <pic:cNvPr id="13" name="Imagem 13" descr="Texto&#10;&#10;Descrição gerada automaticamente"/>
+                    <pic:cNvPicPr/>
+                  </pic:nvPicPr>
+                  <pic:blipFill>
+                    <a:blip r:embed="rId16">
+                      <a:extLst>
+                        <a:ext uri="{28A0092B-C50C-407E-A947-70E740481C1C}">
+                          <a14:useLocalDpi xmlns:a14="http://schemas.microsoft.com/office/drawing/2010/main" val="0"/>
+                        </a:ext>
+                      </a:extLst>
+                    </a:blip>
+                    <a:stretch>
+                      <a:fillRect/>
+                    </a:stretch>
+                  </pic:blipFill>
+                  <pic:spPr>
+                    <a:xfrm>
+                      <a:off x="0" y="0"/>
+                      <a:ext cx="5400040" cy="4575810"/>
+                    </a:xfrm>
+                    <a:prstGeom prst="rect">
+                      <a:avLst/>
+                    </a:prstGeom>
+                  </pic:spPr>
+                </pic:pic>
+              </a:graphicData>
+            </a:graphic>
+          </wp:anchor>
+        </w:drawing>
+      </w:r>
+    </w:p>
+    <w:p>
+      <w:pPr>
+        <w:jc w:val="both"/>
+        <w:rPr>
+          <w:noProof/>
+        </w:rPr>
+      </w:pPr>
+    </w:p>
+    <w:p>
+      <w:pPr>
+        <w:jc w:val="both"/>
+        <w:rPr>
+          <w:noProof/>
+        </w:rPr>
+      </w:pPr>
+      <w:r>
+        <w:rPr>
+          <w:noProof/>
+        </w:rPr>
+        <w:t xml:space="preserve">  Aqui iremos basicamente fazer a mesma coisa que a página de </w:t>
+      </w:r>
+      <w:r>
+        <w:rPr>
+          <w:b/>
+          <w:bCs/>
+          <w:noProof/>
+        </w:rPr>
+        <w:t>LOGIN</w:t>
+      </w:r>
+      <w:r>
+        <w:rPr>
+          <w:noProof/>
+        </w:rPr>
+        <w:t>, porém com mais componentes de inputs, e com uma opção a menos na TAG &lt;</w:t>
+      </w:r>
+      <w:r>
+        <w:rPr>
+          <w:b/>
+          <w:bCs/>
+          <w:noProof/>
+        </w:rPr>
+        <w:t>div</w:t>
+      </w:r>
+      <w:r>
+        <w:rPr>
+          <w:noProof/>
+        </w:rPr>
+        <w:t>&gt;</w:t>
+      </w:r>
+      <w:r>
+        <w:rPr>
+          <w:b/>
+          <w:bCs/>
+          <w:noProof/>
+        </w:rPr>
+        <w:t xml:space="preserve"> </w:t>
+      </w:r>
+      <w:r>
+        <w:rPr>
+          <w:noProof/>
+        </w:rPr>
+        <w:t xml:space="preserve">com a classe </w:t>
+      </w:r>
+      <w:r>
+        <w:rPr>
+          <w:b/>
+          <w:bCs/>
+          <w:noProof/>
+          <w:color w:val="FF0000"/>
+        </w:rPr>
+        <w:t>*others-options</w:t>
+      </w:r>
+      <w:r>
+        <w:rPr>
+          <w:noProof/>
+        </w:rPr>
+        <w:t>. Dentro da TAG &lt;</w:t>
+      </w:r>
+      <w:r>
+        <w:rPr>
+          <w:b/>
+          <w:bCs/>
+          <w:noProof/>
+        </w:rPr>
+        <w:t>div</w:t>
+      </w:r>
+      <w:r>
+        <w:rPr>
+          <w:noProof/>
+        </w:rPr>
+        <w:t xml:space="preserve">&gt; com classe </w:t>
+      </w:r>
+      <w:r>
+        <w:rPr>
+          <w:b/>
+          <w:bCs/>
+          <w:noProof/>
+          <w:color w:val="FF0000"/>
+        </w:rPr>
+        <w:t>*inputs</w:t>
+      </w:r>
+      <w:r>
+        <w:rPr>
+          <w:noProof/>
+          <w:color w:val="FF0000"/>
+        </w:rPr>
+        <w:t xml:space="preserve"> </w:t>
+      </w:r>
+      <w:r>
+        <w:rPr>
+          <w:noProof/>
+        </w:rPr>
+        <w:t>adicionaremos 5 &lt;</w:t>
+      </w:r>
+      <w:r>
+        <w:rPr>
+          <w:b/>
+          <w:bCs/>
+          <w:noProof/>
+        </w:rPr>
+        <w:t>ion-tem</w:t>
+      </w:r>
+      <w:r>
+        <w:rPr>
+          <w:noProof/>
+        </w:rPr>
+        <w:t>&gt;</w:t>
+      </w:r>
+      <w:r>
+        <w:rPr>
+          <w:b/>
+          <w:bCs/>
+          <w:noProof/>
+        </w:rPr>
+        <w:t xml:space="preserve"> </w:t>
+      </w:r>
+      <w:r>
+        <w:rPr>
+          <w:noProof/>
+        </w:rPr>
+        <w:t xml:space="preserve">igual o que usamos na página de </w:t>
+      </w:r>
+      <w:r>
+        <w:rPr>
+          <w:b/>
+          <w:bCs/>
+          <w:noProof/>
+        </w:rPr>
+        <w:t>LOGIN</w:t>
+      </w:r>
+      <w:r>
+        <w:rPr>
+          <w:noProof/>
+        </w:rPr>
+        <w:t>, mas aqui teremos a seguinte ordem:</w:t>
+      </w:r>
+    </w:p>
+    <w:p>
+      <w:pPr>
+        <w:jc w:val="center"/>
+        <w:rPr>
+          <w:noProof/>
+        </w:rPr>
+      </w:pPr>
+      <w:r>
+        <w:rPr>
+          <w:b/>
+          <w:bCs/>
+          <w:noProof/>
+        </w:rPr>
+        <w:t>*nome  --  *email  --  *</w:t>
+      </w:r>
+      <w:r>
+        <w:rPr>
+          <w:b/>
+          <w:bCs/>
+          <w:noProof/>
+        </w:rPr>
+        <w:t>cpf  --  *senha  --  *confirmação</w:t>
+      </w:r>
+    </w:p>
+    <w:p>
+      <w:pPr>
+        <w:jc w:val="both"/>
+        <w:rPr>
+          <w:noProof/>
+        </w:rPr>
+      </w:pPr>
+      <w:r>
+        <w:rPr>
+          <w:noProof/>
+        </w:rPr>
+        <w:t xml:space="preserve">Como feito na imagem acima, também iremos fazer uma alteção </w:t>
+      </w:r>
+      <w:r>
+        <w:rPr>
+          <w:noProof/>
+        </w:rPr>
+        <w:t>na TAG &lt;</w:t>
+      </w:r>
+      <w:r>
+        <w:rPr>
+          <w:b/>
+          <w:bCs/>
+          <w:noProof/>
+        </w:rPr>
+        <w:t>div</w:t>
+      </w:r>
+      <w:r>
+        <w:rPr>
+          <w:noProof/>
+        </w:rPr>
+        <w:t>&gt;</w:t>
+      </w:r>
+      <w:r>
+        <w:rPr>
+          <w:b/>
+          <w:bCs/>
+          <w:noProof/>
+        </w:rPr>
+        <w:t xml:space="preserve"> </w:t>
+      </w:r>
+      <w:r>
+        <w:rPr>
+          <w:noProof/>
+        </w:rPr>
+        <w:t xml:space="preserve">com a classe </w:t>
+      </w:r>
+      <w:r>
+        <w:rPr>
+          <w:b/>
+          <w:bCs/>
+          <w:noProof/>
+          <w:color w:val="FF0000"/>
+        </w:rPr>
+        <w:t>*others-options</w:t>
+      </w:r>
+      <w:r>
+        <w:rPr>
+          <w:noProof/>
+        </w:rPr>
+        <w:t xml:space="preserve"> ao invéz de duas TAGS &lt;</w:t>
+      </w:r>
+      <w:r>
+        <w:rPr>
+          <w:b/>
+          <w:bCs/>
+          <w:noProof/>
+        </w:rPr>
+        <w:t>p</w:t>
+      </w:r>
+      <w:r>
+        <w:rPr>
+          <w:noProof/>
+        </w:rPr>
+        <w:t>&gt; usaremos somente um com uma TAG &lt;</w:t>
+      </w:r>
+      <w:r>
+        <w:rPr>
+          <w:b/>
+          <w:bCs/>
+          <w:noProof/>
+        </w:rPr>
+        <w:t>a</w:t>
+      </w:r>
+      <w:r>
+        <w:rPr>
+          <w:noProof/>
+        </w:rPr>
+        <w:t xml:space="preserve">&gt; para redirecionar para a página de </w:t>
+      </w:r>
+      <w:r>
+        <w:rPr>
+          <w:b/>
+          <w:bCs/>
+          <w:noProof/>
+        </w:rPr>
+        <w:t>LOGIN</w:t>
+      </w:r>
+      <w:r>
+        <w:rPr>
+          <w:noProof/>
+        </w:rPr>
+        <w:t xml:space="preserve"> com a propriedade &lt;</w:t>
+      </w:r>
+      <w:r>
+        <w:rPr>
+          <w:b/>
+          <w:bCs/>
+          <w:noProof/>
+        </w:rPr>
+        <w:t>routerLink = “/login”</w:t>
+      </w:r>
+      <w:r>
+        <w:rPr>
+          <w:noProof/>
+        </w:rPr>
+        <w:t xml:space="preserve">&gt;. Agora com toda a estrutura em </w:t>
+      </w:r>
+      <w:r>
+        <w:rPr>
+          <w:b/>
+          <w:bCs/>
+          <w:noProof/>
+        </w:rPr>
+        <w:t>HTML</w:t>
+      </w:r>
+      <w:r>
+        <w:rPr>
+          <w:noProof/>
+        </w:rPr>
+        <w:t xml:space="preserve"> feita, vamos para a estilização no arquivo </w:t>
+      </w:r>
+      <w:r>
+        <w:rPr>
+          <w:b/>
+          <w:bCs/>
+          <w:noProof/>
+        </w:rPr>
+        <w:t>GLOBAL.SCSS</w:t>
+      </w:r>
+      <w:r>
+        <w:rPr>
+          <w:noProof/>
+        </w:rPr>
+        <w:t xml:space="preserve"> no nivél da pasta </w:t>
+      </w:r>
+      <w:r>
+        <w:rPr>
+          <w:b/>
+          <w:bCs/>
+          <w:noProof/>
+        </w:rPr>
+        <w:t>APP</w:t>
+      </w:r>
+      <w:r>
+        <w:rPr>
+          <w:noProof/>
+        </w:rPr>
+        <w:t>.</w:t>
+      </w:r>
+    </w:p>
+    <w:p>
+      <w:pPr>
+        <w:jc w:val="both"/>
+        <w:rPr>
+          <w:noProof/>
+        </w:rPr>
+      </w:pPr>
+    </w:p>
+    <w:p>
+      <w:pPr>
+        <w:jc w:val="both"/>
+        <w:rPr>
+          <w:noProof/>
+        </w:rPr>
+      </w:pPr>
+    </w:p>
+    <w:p>
+      <w:pPr>
+        <w:jc w:val="both"/>
+        <w:rPr>
+          <w:b/>
+          <w:bCs/>
+          <w:noProof/>
+        </w:rPr>
+      </w:pPr>
+      <w:r>
+        <w:rPr>
+          <w:b/>
+          <w:bCs/>
+          <w:noProof/>
+          <w:sz w:val="28"/>
+          <w:szCs w:val="28"/>
+        </w:rPr>
+        <w:lastRenderedPageBreak/>
+        <w:t>- ESTILIZAÇÃO</w:t>
+      </w:r>
+    </w:p>
+    <w:p>
+      <w:pPr>
+        <w:jc w:val="both"/>
+        <w:rPr>
+          <w:b/>
+          <w:bCs/>
+          <w:noProof/>
+        </w:rPr>
+      </w:pPr>
+    </w:p>
+    <w:p>
+      <w:pPr>
+        <w:jc w:val="both"/>
+        <w:rPr>
+          <w:noProof/>
+        </w:rPr>
+      </w:pPr>
+      <w:r>
+        <w:rPr>
+          <w:noProof/>
+        </w:rPr>
+        <w:t>asd</w:t>
+      </w:r>
     </w:p>
     <w:sectPr>
       <w:pgSz w:w="11906" w:h="16838"/>
@@ -391,8 +3001,128 @@
 </w:document>
 </file>
 
+<file path=word/numbering.xml><?xml version="1.0" encoding="utf-8"?>
+<w:numbering xmlns:wpc="http://schemas.microsoft.com/office/word/2010/wordprocessingCanvas" xmlns:cx="http://schemas.microsoft.com/office/drawing/2014/chartex" xmlns:cx1="http://schemas.microsoft.com/office/drawing/2015/9/8/chartex" xmlns:cx2="http://schemas.microsoft.com/office/drawing/2015/10/21/chartex" xmlns:cx3="http://schemas.microsoft.com/office/drawing/2016/5/9/chartex" xmlns:cx4="http://schemas.microsoft.com/office/drawing/2016/5/10/chartex" xmlns:cx5="http://schemas.microsoft.com/office/drawing/2016/5/11/chartex" xmlns:cx6="http://schemas.microsoft.com/office/drawing/2016/5/12/chartex" xmlns:cx7="http://schemas.microsoft.com/office/drawing/2016/5/13/chartex" xmlns:cx8="http://schemas.microsoft.com/office/drawing/2016/5/14/chartex" xmlns:mc="http://schemas.openxmlformats.org/markup-compatibility/2006" xmlns:aink="http://schemas.microsoft.com/office/drawing/2016/ink" xmlns:am3d="http://schemas.microsoft.com/office/drawing/2017/model3d" xmlns:o="urn:schemas-microsoft-com:office:office" xmlns:oel="http://schemas.microsoft.com/office/2019/extlst" xmlns:r="http://schemas.openxmlformats.org/officeDocument/2006/relationships" xmlns:m="http://schemas.openxmlformats.org/officeDocument/2006/math" xmlns:v="urn:schemas-microsoft-com:vml" xmlns:wp14="http://schemas.microsoft.com/office/word/2010/wordprocessingDrawing" xmlns:wp="http://schemas.openxmlformats.org/drawingml/2006/wordprocessingDrawing" xmlns:w10="urn:schemas-microsoft-com:office:word" xmlns:w="http://schemas.openxmlformats.org/wordprocessingml/2006/main" xmlns:w14="http://schemas.microsoft.com/office/word/2010/wordml" xmlns:w15="http://schemas.microsoft.com/office/word/2012/wordml" xmlns:w16cex="http://schemas.microsoft.com/office/word/2018/wordml/cex" xmlns:w16cid="http://schemas.microsoft.com/office/word/2016/wordml/cid" xmlns:w16="http://schemas.microsoft.com/office/word/2018/wordml" xmlns:w16sdtdh="http://schemas.microsoft.com/office/word/2020/wordml/sdtdatahash" xmlns:w16se="http://schemas.microsoft.com/office/word/2015/wordml/symex" xmlns:wpg="http://schemas.microsoft.com/office/word/2010/wordprocessingGroup" xmlns:wpi="http://schemas.microsoft.com/office/word/2010/wordprocessingInk" xmlns:wne="http://schemas.microsoft.com/office/word/2006/wordml" xmlns:wps="http://schemas.microsoft.com/office/word/2010/wordprocessingShape" mc:Ignorable="w14 w15 w16se w16cid w16 w16cex w16sdtdh wp14">
+  <w:abstractNum w:abstractNumId="0" w15:restartNumberingAfterBreak="0">
+    <w:nsid w:val="46CA6A43"/>
+    <w:multiLevelType w:val="hybridMultilevel"/>
+    <w:tmpl w:val="02C0D73A"/>
+    <w:lvl w:ilvl="0" w:tplc="89922260">
+      <w:numFmt w:val="bullet"/>
+      <w:lvlText w:val=""/>
+      <w:lvlJc w:val="left"/>
+      <w:pPr>
+        <w:ind w:left="720" w:hanging="360"/>
+      </w:pPr>
+      <w:rPr>
+        <w:rFonts w:ascii="Symbol" w:eastAsiaTheme="minorHAnsi" w:hAnsi="Symbol" w:cstheme="minorBidi" w:hint="default"/>
+      </w:rPr>
+    </w:lvl>
+    <w:lvl w:ilvl="1" w:tplc="04160003" w:tentative="1">
+      <w:start w:val="1"/>
+      <w:numFmt w:val="bullet"/>
+      <w:lvlText w:val="o"/>
+      <w:lvlJc w:val="left"/>
+      <w:pPr>
+        <w:ind w:left="1440" w:hanging="360"/>
+      </w:pPr>
+      <w:rPr>
+        <w:rFonts w:ascii="Courier New" w:hAnsi="Courier New" w:cs="Courier New" w:hint="default"/>
+      </w:rPr>
+    </w:lvl>
+    <w:lvl w:ilvl="2" w:tplc="04160005" w:tentative="1">
+      <w:start w:val="1"/>
+      <w:numFmt w:val="bullet"/>
+      <w:lvlText w:val=""/>
+      <w:lvlJc w:val="left"/>
+      <w:pPr>
+        <w:ind w:left="2160" w:hanging="360"/>
+      </w:pPr>
+      <w:rPr>
+        <w:rFonts w:ascii="Wingdings" w:hAnsi="Wingdings" w:hint="default"/>
+      </w:rPr>
+    </w:lvl>
+    <w:lvl w:ilvl="3" w:tplc="04160001" w:tentative="1">
+      <w:start w:val="1"/>
+      <w:numFmt w:val="bullet"/>
+      <w:lvlText w:val=""/>
+      <w:lvlJc w:val="left"/>
+      <w:pPr>
+        <w:ind w:left="2880" w:hanging="360"/>
+      </w:pPr>
+      <w:rPr>
+        <w:rFonts w:ascii="Symbol" w:hAnsi="Symbol" w:hint="default"/>
+      </w:rPr>
+    </w:lvl>
+    <w:lvl w:ilvl="4" w:tplc="04160003" w:tentative="1">
+      <w:start w:val="1"/>
+      <w:numFmt w:val="bullet"/>
+      <w:lvlText w:val="o"/>
+      <w:lvlJc w:val="left"/>
+      <w:pPr>
+        <w:ind w:left="3600" w:hanging="360"/>
+      </w:pPr>
+      <w:rPr>
+        <w:rFonts w:ascii="Courier New" w:hAnsi="Courier New" w:cs="Courier New" w:hint="default"/>
+      </w:rPr>
+    </w:lvl>
+    <w:lvl w:ilvl="5" w:tplc="04160005" w:tentative="1">
+      <w:start w:val="1"/>
+      <w:numFmt w:val="bullet"/>
+      <w:lvlText w:val=""/>
+      <w:lvlJc w:val="left"/>
+      <w:pPr>
+        <w:ind w:left="4320" w:hanging="360"/>
+      </w:pPr>
+      <w:rPr>
+        <w:rFonts w:ascii="Wingdings" w:hAnsi="Wingdings" w:hint="default"/>
+      </w:rPr>
+    </w:lvl>
+    <w:lvl w:ilvl="6" w:tplc="04160001" w:tentative="1">
+      <w:start w:val="1"/>
+      <w:numFmt w:val="bullet"/>
+      <w:lvlText w:val=""/>
+      <w:lvlJc w:val="left"/>
+      <w:pPr>
+        <w:ind w:left="5040" w:hanging="360"/>
+      </w:pPr>
+      <w:rPr>
+        <w:rFonts w:ascii="Symbol" w:hAnsi="Symbol" w:hint="default"/>
+      </w:rPr>
+    </w:lvl>
+    <w:lvl w:ilvl="7" w:tplc="04160003" w:tentative="1">
+      <w:start w:val="1"/>
+      <w:numFmt w:val="bullet"/>
+      <w:lvlText w:val="o"/>
+      <w:lvlJc w:val="left"/>
+      <w:pPr>
+        <w:ind w:left="5760" w:hanging="360"/>
+      </w:pPr>
+      <w:rPr>
+        <w:rFonts w:ascii="Courier New" w:hAnsi="Courier New" w:cs="Courier New" w:hint="default"/>
+      </w:rPr>
+    </w:lvl>
+    <w:lvl w:ilvl="8" w:tplc="04160005" w:tentative="1">
+      <w:start w:val="1"/>
+      <w:numFmt w:val="bullet"/>
+      <w:lvlText w:val=""/>
+      <w:lvlJc w:val="left"/>
+      <w:pPr>
+        <w:ind w:left="6480" w:hanging="360"/>
+      </w:pPr>
+      <w:rPr>
+        <w:rFonts w:ascii="Wingdings" w:hAnsi="Wingdings" w:hint="default"/>
+      </w:rPr>
+    </w:lvl>
+  </w:abstractNum>
+  <w:num w:numId="1" w16cid:durableId="445272758">
+    <w:abstractNumId w:val="0"/>
+  </w:num>
+</w:numbering>
+</file>
+
 <file path=word/styles.xml><?xml version="1.0" encoding="utf-8"?>
-<w:styles xmlns:mc="http://schemas.openxmlformats.org/markup-compatibility/2006" xmlns:r="http://schemas.openxmlformats.org/officeDocument/2006/relationships" xmlns:w="http://schemas.openxmlformats.org/wordprocessingml/2006/main" xmlns:w14="http://schemas.microsoft.com/office/word/2010/wordml" xmlns:w15="http://schemas.microsoft.com/office/word/2012/wordml" xmlns:w16se="http://schemas.microsoft.com/office/word/2015/wordml/symex" mc:Ignorable="w14 w15 w16se">
+<w:styles xmlns:mc="http://schemas.openxmlformats.org/markup-compatibility/2006" xmlns:r="http://schemas.openxmlformats.org/officeDocument/2006/relationships" xmlns:w="http://schemas.openxmlformats.org/wordprocessingml/2006/main" xmlns:w14="http://schemas.microsoft.com/office/word/2010/wordml" xmlns:w15="http://schemas.microsoft.com/office/word/2012/wordml" xmlns:w16cex="http://schemas.microsoft.com/office/word/2018/wordml/cex" xmlns:w16cid="http://schemas.microsoft.com/office/word/2016/wordml/cid" xmlns:w16="http://schemas.microsoft.com/office/word/2018/wordml" xmlns:w16sdtdh="http://schemas.microsoft.com/office/word/2020/wordml/sdtdatahash" xmlns:w16se="http://schemas.microsoft.com/office/word/2015/wordml/symex" mc:Ignorable="w14 w15 w16se w16cid w16 w16cex w16sdtdh">
   <w:docDefaults>
     <w:rPrDefault>
       <w:rPr>
@@ -408,7 +3138,7 @@
       </w:pPr>
     </w:pPrDefault>
   </w:docDefaults>
-  <w:latentStyles w:defLockedState="0" w:defUIPriority="99" w:defSemiHidden="0" w:defUnhideWhenUsed="0" w:defQFormat="0" w:count="371">
+  <w:latentStyles w:defLockedState="0" w:defUIPriority="99" w:defSemiHidden="0" w:defUnhideWhenUsed="0" w:defQFormat="0" w:count="376">
     <w:lsdException w:name="Normal" w:uiPriority="0" w:qFormat="1"/>
     <w:lsdException w:name="heading 1" w:uiPriority="9" w:qFormat="1"/>
     <w:lsdException w:name="heading 2" w:semiHidden="1" w:uiPriority="9" w:unhideWhenUsed="1" w:qFormat="1"/>
@@ -514,7 +3244,6 @@
     <w:lsdException w:name="HTML Sample" w:semiHidden="1" w:unhideWhenUsed="1"/>
     <w:lsdException w:name="HTML Typewriter" w:semiHidden="1" w:unhideWhenUsed="1"/>
     <w:lsdException w:name="HTML Variable" w:semiHidden="1" w:unhideWhenUsed="1"/>
-    <w:lsdException w:name="Normal Table" w:semiHidden="1" w:unhideWhenUsed="1"/>
     <w:lsdException w:name="annotation subject" w:semiHidden="1" w:unhideWhenUsed="1"/>
     <w:lsdException w:name="No List" w:semiHidden="1" w:unhideWhenUsed="1"/>
     <w:lsdException w:name="Outline List 1" w:semiHidden="1" w:unhideWhenUsed="1"/>
@@ -557,11 +3286,8 @@
     <w:lsdException w:name="Table Contemporary" w:semiHidden="1" w:unhideWhenUsed="1"/>
     <w:lsdException w:name="Table Elegant" w:semiHidden="1" w:unhideWhenUsed="1"/>
     <w:lsdException w:name="Table Professional" w:semiHidden="1" w:unhideWhenUsed="1"/>
-    <w:lsdException w:name="Table Subtle 1" w:semiHidden="1" w:unhideWhenUsed="1"/>
     <w:lsdException w:name="Table Subtle 2" w:semiHidden="1" w:unhideWhenUsed="1"/>
     <w:lsdException w:name="Table Web 1" w:semiHidden="1" w:unhideWhenUsed="1"/>
-    <w:lsdException w:name="Table Web 2" w:semiHidden="1" w:unhideWhenUsed="1"/>
-    <w:lsdException w:name="Table Web 3" w:semiHidden="1" w:unhideWhenUsed="1"/>
     <w:lsdException w:name="Balloon Text" w:semiHidden="1" w:unhideWhenUsed="1"/>
     <w:lsdException w:name="Table Grid" w:uiPriority="39"/>
     <w:lsdException w:name="Table Theme" w:semiHidden="1" w:unhideWhenUsed="1"/>
@@ -780,6 +3506,11 @@
     <w:lsdException w:name="List Table 5 Dark Accent 6" w:uiPriority="50"/>
     <w:lsdException w:name="List Table 6 Colorful Accent 6" w:uiPriority="51"/>
     <w:lsdException w:name="List Table 7 Colorful Accent 6" w:uiPriority="52"/>
+    <w:lsdException w:name="Mention" w:semiHidden="1" w:unhideWhenUsed="1"/>
+    <w:lsdException w:name="Smart Hyperlink" w:semiHidden="1" w:unhideWhenUsed="1"/>
+    <w:lsdException w:name="Hashtag" w:semiHidden="1" w:unhideWhenUsed="1"/>
+    <w:lsdException w:name="Unresolved Mention" w:semiHidden="1" w:unhideWhenUsed="1"/>
+    <w:lsdException w:name="Smart Link" w:semiHidden="1" w:unhideWhenUsed="1"/>
   </w:latentStyles>
   <w:style w:type="paragraph" w:default="1" w:styleId="Normal">
     <w:name w:val="Normal"/>
@@ -811,6 +3542,40 @@
     <w:uiPriority w:val="99"/>
     <w:semiHidden/>
     <w:unhideWhenUsed/>
+  </w:style>
+  <w:style w:type="character" w:styleId="Hyperlink">
+    <w:name w:val="Hyperlink"/>
+    <w:basedOn w:val="Fontepargpadro"/>
+    <w:uiPriority w:val="99"/>
+    <w:unhideWhenUsed/>
+    <w:rsid w:val="00E21DF9"/>
+    <w:rPr>
+      <w:color w:val="0563C1" w:themeColor="hyperlink"/>
+      <w:u w:val="single"/>
+    </w:rPr>
+  </w:style>
+  <w:style w:type="character" w:styleId="MenoPendente">
+    <w:name w:val="Unresolved Mention"/>
+    <w:basedOn w:val="Fontepargpadro"/>
+    <w:uiPriority w:val="99"/>
+    <w:semiHidden/>
+    <w:unhideWhenUsed/>
+    <w:rsid w:val="00E21DF9"/>
+    <w:rPr>
+      <w:color w:val="605E5C"/>
+      <w:shd w:val="clear" w:color="auto" w:fill="E1DFDD"/>
+    </w:rPr>
+  </w:style>
+  <w:style w:type="paragraph" w:styleId="PargrafodaLista">
+    <w:name w:val="List Paragraph"/>
+    <w:basedOn w:val="Normal"/>
+    <w:uiPriority w:val="34"/>
+    <w:qFormat/>
+    <w:rsid w:val="00CA0D64"/>
+    <w:pPr>
+      <w:ind w:left="720"/>
+      <w:contextualSpacing/>
+    </w:pPr>
   </w:style>
 </w:styles>
 </file>

</xml_diff>

<commit_message>
Finalizado a Documentação do Projeto
</commit_message>
<xml_diff>
--- a/src/assets/Documentação.docx
+++ b/src/assets/Documentação.docx
@@ -2780,13 +2780,7 @@
         <w:rPr>
           <w:noProof/>
         </w:rPr>
-        <w:t xml:space="preserve">Como feito na imagem acima, também iremos fazer uma alteção </w:t>
-      </w:r>
-      <w:r>
-        <w:rPr>
-          <w:noProof/>
-        </w:rPr>
-        <w:t>na TAG &lt;</w:t>
+        <w:t>Como feito na imagem acima, também iremos fazer uma alteção na TAG &lt;</w:t>
       </w:r>
       <w:r>
         <w:rPr>
@@ -2988,7 +2982,1631 @@
         <w:rPr>
           <w:noProof/>
         </w:rPr>
-        <w:t>asd</w:t>
+        <w:drawing>
+          <wp:anchor distT="0" distB="0" distL="114300" distR="114300" simplePos="0" relativeHeight="251669504" behindDoc="0" locked="0" layoutInCell="1" allowOverlap="1" wp14:anchorId="039480C8" wp14:editId="60D14E60">
+            <wp:simplePos x="0" y="0"/>
+            <wp:positionH relativeFrom="margin">
+              <wp:align>right</wp:align>
+            </wp:positionH>
+            <wp:positionV relativeFrom="paragraph">
+              <wp:posOffset>612140</wp:posOffset>
+            </wp:positionV>
+            <wp:extent cx="5400040" cy="2451100"/>
+            <wp:effectExtent l="0" t="0" r="0" b="6350"/>
+            <wp:wrapSquare wrapText="bothSides"/>
+            <wp:docPr id="5" name="Imagem 5" descr="Texto&#10;&#10;Descrição gerada automaticamente"/>
+            <wp:cNvGraphicFramePr>
+              <a:graphicFrameLocks xmlns:a="http://schemas.openxmlformats.org/drawingml/2006/main" noChangeAspect="1"/>
+            </wp:cNvGraphicFramePr>
+            <a:graphic xmlns:a="http://schemas.openxmlformats.org/drawingml/2006/main">
+              <a:graphicData uri="http://schemas.openxmlformats.org/drawingml/2006/picture">
+                <pic:pic xmlns:pic="http://schemas.openxmlformats.org/drawingml/2006/picture">
+                  <pic:nvPicPr>
+                    <pic:cNvPr id="5" name="Imagem 5" descr="Texto&#10;&#10;Descrição gerada automaticamente"/>
+                    <pic:cNvPicPr/>
+                  </pic:nvPicPr>
+                  <pic:blipFill>
+                    <a:blip r:embed="rId17">
+                      <a:extLst>
+                        <a:ext uri="{28A0092B-C50C-407E-A947-70E740481C1C}">
+                          <a14:useLocalDpi xmlns:a14="http://schemas.microsoft.com/office/drawing/2010/main" val="0"/>
+                        </a:ext>
+                      </a:extLst>
+                    </a:blip>
+                    <a:stretch>
+                      <a:fillRect/>
+                    </a:stretch>
+                  </pic:blipFill>
+                  <pic:spPr>
+                    <a:xfrm>
+                      <a:off x="0" y="0"/>
+                      <a:ext cx="5400040" cy="2451100"/>
+                    </a:xfrm>
+                    <a:prstGeom prst="rect">
+                      <a:avLst/>
+                    </a:prstGeom>
+                  </pic:spPr>
+                </pic:pic>
+              </a:graphicData>
+            </a:graphic>
+          </wp:anchor>
+        </w:drawing>
+      </w:r>
+      <w:r>
+        <w:rPr>
+          <w:noProof/>
+        </w:rPr>
+        <w:t xml:space="preserve">  Agora com toda a estrutura em </w:t>
+      </w:r>
+      <w:r>
+        <w:rPr>
+          <w:b/>
+          <w:bCs/>
+          <w:noProof/>
+        </w:rPr>
+        <w:t>HTML</w:t>
+      </w:r>
+      <w:r>
+        <w:rPr>
+          <w:noProof/>
+        </w:rPr>
+        <w:t xml:space="preserve"> pronta, iremos para a estilização no arquivo </w:t>
+      </w:r>
+      <w:r>
+        <w:rPr>
+          <w:b/>
+          <w:bCs/>
+          <w:noProof/>
+        </w:rPr>
+        <w:t>GLOBAL.SCSS</w:t>
+      </w:r>
+      <w:r>
+        <w:rPr>
+          <w:noProof/>
+        </w:rPr>
+        <w:t>.</w:t>
+      </w:r>
+      <w:r>
+        <w:rPr>
+          <w:noProof/>
+        </w:rPr>
+        <w:t xml:space="preserve"> </w:t>
+      </w:r>
+    </w:p>
+    <w:p>
+      <w:pPr>
+        <w:jc w:val="both"/>
+        <w:rPr>
+          <w:noProof/>
+        </w:rPr>
+      </w:pPr>
+    </w:p>
+    <w:p>
+      <w:pPr>
+        <w:jc w:val="both"/>
+        <w:rPr>
+          <w:noProof/>
+        </w:rPr>
+      </w:pPr>
+      <w:r>
+        <w:rPr>
+          <w:noProof/>
+        </w:rPr>
+        <w:drawing>
+          <wp:anchor distT="0" distB="0" distL="114300" distR="114300" simplePos="0" relativeHeight="251670528" behindDoc="0" locked="0" layoutInCell="1" allowOverlap="1" wp14:anchorId="31FD9C4F" wp14:editId="6E38B79C">
+            <wp:simplePos x="0" y="0"/>
+            <wp:positionH relativeFrom="margin">
+              <wp:align>center</wp:align>
+            </wp:positionH>
+            <wp:positionV relativeFrom="paragraph">
+              <wp:posOffset>1645920</wp:posOffset>
+            </wp:positionV>
+            <wp:extent cx="4183933" cy="3267075"/>
+            <wp:effectExtent l="0" t="0" r="7620" b="0"/>
+            <wp:wrapSquare wrapText="bothSides"/>
+            <wp:docPr id="10" name="Imagem 10" descr="Texto&#10;&#10;Descrição gerada automaticamente"/>
+            <wp:cNvGraphicFramePr>
+              <a:graphicFrameLocks xmlns:a="http://schemas.openxmlformats.org/drawingml/2006/main" noChangeAspect="1"/>
+            </wp:cNvGraphicFramePr>
+            <a:graphic xmlns:a="http://schemas.openxmlformats.org/drawingml/2006/main">
+              <a:graphicData uri="http://schemas.openxmlformats.org/drawingml/2006/picture">
+                <pic:pic xmlns:pic="http://schemas.openxmlformats.org/drawingml/2006/picture">
+                  <pic:nvPicPr>
+                    <pic:cNvPr id="10" name="Imagem 10" descr="Texto&#10;&#10;Descrição gerada automaticamente"/>
+                    <pic:cNvPicPr/>
+                  </pic:nvPicPr>
+                  <pic:blipFill>
+                    <a:blip r:embed="rId18">
+                      <a:extLst>
+                        <a:ext uri="{28A0092B-C50C-407E-A947-70E740481C1C}">
+                          <a14:useLocalDpi xmlns:a14="http://schemas.microsoft.com/office/drawing/2010/main" val="0"/>
+                        </a:ext>
+                      </a:extLst>
+                    </a:blip>
+                    <a:stretch>
+                      <a:fillRect/>
+                    </a:stretch>
+                  </pic:blipFill>
+                  <pic:spPr>
+                    <a:xfrm>
+                      <a:off x="0" y="0"/>
+                      <a:ext cx="4183933" cy="3267075"/>
+                    </a:xfrm>
+                    <a:prstGeom prst="rect">
+                      <a:avLst/>
+                    </a:prstGeom>
+                  </pic:spPr>
+                </pic:pic>
+              </a:graphicData>
+            </a:graphic>
+            <wp14:sizeRelH relativeFrom="margin">
+              <wp14:pctWidth>0</wp14:pctWidth>
+            </wp14:sizeRelH>
+            <wp14:sizeRelV relativeFrom="margin">
+              <wp14:pctHeight>0</wp14:pctHeight>
+            </wp14:sizeRelV>
+          </wp:anchor>
+        </w:drawing>
+      </w:r>
+      <w:r>
+        <w:rPr>
+          <w:noProof/>
+        </w:rPr>
+        <w:t xml:space="preserve">  Primeiramente, caso seja de sua prefência, importe uma fonte de seu gosto através do &lt;</w:t>
+      </w:r>
+      <w:r>
+        <w:rPr>
+          <w:b/>
+          <w:bCs/>
+          <w:noProof/>
+        </w:rPr>
+        <w:t>@import url()</w:t>
+      </w:r>
+      <w:r>
+        <w:rPr>
+          <w:noProof/>
+        </w:rPr>
+        <w:t>&gt; disponível apenas nos arquivos de estilização. Logo em seguida definiremos alguns estilos para todas as TAGS disponíveis no projeto através do &lt;</w:t>
+      </w:r>
+      <w:r>
+        <w:rPr>
+          <w:b/>
+          <w:bCs/>
+          <w:noProof/>
+        </w:rPr>
+        <w:t>*</w:t>
+      </w:r>
+      <w:r>
+        <w:rPr>
+          <w:noProof/>
+        </w:rPr>
+        <w:t>&gt;, dentro definiremos o seguinte: &lt;</w:t>
+      </w:r>
+      <w:r>
+        <w:rPr>
+          <w:b/>
+          <w:bCs/>
+          <w:noProof/>
+        </w:rPr>
+        <w:t>margin</w:t>
+      </w:r>
+      <w:r>
+        <w:rPr>
+          <w:noProof/>
+        </w:rPr>
+        <w:t>: 0&gt;</w:t>
+      </w:r>
+      <w:r>
+        <w:rPr>
+          <w:noProof/>
+        </w:rPr>
+        <w:t xml:space="preserve">   </w:t>
+      </w:r>
+      <w:r>
+        <w:rPr>
+          <w:noProof/>
+        </w:rPr>
+        <w:t>&lt;</w:t>
+      </w:r>
+      <w:r>
+        <w:rPr>
+          <w:b/>
+          <w:bCs/>
+          <w:noProof/>
+        </w:rPr>
+        <w:t xml:space="preserve">box-sizing: </w:t>
+      </w:r>
+      <w:r>
+        <w:rPr>
+          <w:noProof/>
+        </w:rPr>
+        <w:t>border-box&gt;</w:t>
+      </w:r>
+      <w:r>
+        <w:rPr>
+          <w:noProof/>
+        </w:rPr>
+        <w:t xml:space="preserve">   </w:t>
+      </w:r>
+      <w:r>
+        <w:rPr>
+          <w:noProof/>
+        </w:rPr>
+        <w:t>&lt;</w:t>
+      </w:r>
+      <w:r>
+        <w:rPr>
+          <w:b/>
+          <w:bCs/>
+          <w:noProof/>
+        </w:rPr>
+        <w:t xml:space="preserve">font-family: </w:t>
+      </w:r>
+      <w:r>
+        <w:rPr>
+          <w:noProof/>
+        </w:rPr>
+        <w:t>‘Poppins’&gt; como feito na imagem acima. Na TAG &lt;</w:t>
+      </w:r>
+      <w:r>
+        <w:rPr>
+          <w:b/>
+          <w:bCs/>
+          <w:noProof/>
+        </w:rPr>
+        <w:t>a</w:t>
+      </w:r>
+      <w:r>
+        <w:rPr>
+          <w:noProof/>
+        </w:rPr>
+        <w:t xml:space="preserve">&gt; vamos tirar a linha do link que aparece </w:t>
+      </w:r>
+      <w:r>
+        <w:rPr>
+          <w:noProof/>
+        </w:rPr>
+        <w:t>abaixo da escrita com a seguinte propriedade &lt;</w:t>
+      </w:r>
+      <w:r>
+        <w:rPr>
+          <w:b/>
+          <w:bCs/>
+          <w:noProof/>
+        </w:rPr>
+        <w:t>text-decoration:</w:t>
+      </w:r>
+      <w:r>
+        <w:rPr>
+          <w:noProof/>
+        </w:rPr>
+        <w:t xml:space="preserve"> none&gt;. E para finalizar essa parte mudaremos a cor da &lt;</w:t>
+      </w:r>
+      <w:r>
+        <w:rPr>
+          <w:b/>
+          <w:bCs/>
+          <w:noProof/>
+        </w:rPr>
+        <w:t>ion-toolbar</w:t>
+      </w:r>
+      <w:r>
+        <w:rPr>
+          <w:noProof/>
+        </w:rPr>
+        <w:t>&gt; e &lt;</w:t>
+      </w:r>
+      <w:r>
+        <w:rPr>
+          <w:b/>
+          <w:bCs/>
+          <w:noProof/>
+        </w:rPr>
+        <w:t>ion-tab-bar</w:t>
+      </w:r>
+      <w:r>
+        <w:rPr>
+          <w:noProof/>
+        </w:rPr>
+        <w:t>&gt; com a propriedade do próprio Ionic &lt;</w:t>
+      </w:r>
+      <w:r>
+        <w:rPr>
+          <w:b/>
+          <w:bCs/>
+          <w:noProof/>
+        </w:rPr>
+        <w:t>--background</w:t>
+      </w:r>
+      <w:r>
+        <w:rPr>
+          <w:noProof/>
+        </w:rPr>
+        <w:t>&gt; e definir com a cor desejada.</w:t>
+      </w:r>
+      <w:r>
+        <w:rPr>
+          <w:noProof/>
+        </w:rPr>
+        <w:t xml:space="preserve"> </w:t>
+      </w:r>
+    </w:p>
+    <w:p>
+      <w:pPr>
+        <w:jc w:val="both"/>
+        <w:rPr>
+          <w:noProof/>
+        </w:rPr>
+      </w:pPr>
+    </w:p>
+    <w:p>
+      <w:pPr>
+        <w:jc w:val="both"/>
+        <w:rPr>
+          <w:noProof/>
+        </w:rPr>
+      </w:pPr>
+    </w:p>
+    <w:p>
+      <w:pPr>
+        <w:jc w:val="both"/>
+        <w:rPr>
+          <w:noProof/>
+        </w:rPr>
+      </w:pPr>
+    </w:p>
+    <w:p>
+      <w:pPr>
+        <w:jc w:val="both"/>
+        <w:rPr>
+          <w:noProof/>
+        </w:rPr>
+      </w:pPr>
+    </w:p>
+    <w:p>
+      <w:pPr>
+        <w:jc w:val="both"/>
+        <w:rPr>
+          <w:noProof/>
+        </w:rPr>
+      </w:pPr>
+    </w:p>
+    <w:p>
+      <w:pPr>
+        <w:jc w:val="both"/>
+        <w:rPr>
+          <w:noProof/>
+        </w:rPr>
+      </w:pPr>
+    </w:p>
+    <w:p>
+      <w:pPr>
+        <w:jc w:val="both"/>
+        <w:rPr>
+          <w:noProof/>
+        </w:rPr>
+      </w:pPr>
+    </w:p>
+    <w:p>
+      <w:pPr>
+        <w:jc w:val="both"/>
+        <w:rPr>
+          <w:noProof/>
+        </w:rPr>
+      </w:pPr>
+    </w:p>
+    <w:p>
+      <w:pPr>
+        <w:jc w:val="both"/>
+        <w:rPr>
+          <w:noProof/>
+        </w:rPr>
+      </w:pPr>
+    </w:p>
+    <w:p>
+      <w:pPr>
+        <w:jc w:val="both"/>
+        <w:rPr>
+          <w:noProof/>
+        </w:rPr>
+      </w:pPr>
+    </w:p>
+    <w:p>
+      <w:pPr>
+        <w:jc w:val="both"/>
+        <w:rPr>
+          <w:noProof/>
+        </w:rPr>
+      </w:pPr>
+    </w:p>
+    <w:p>
+      <w:pPr>
+        <w:jc w:val="both"/>
+        <w:rPr>
+          <w:noProof/>
+        </w:rPr>
+      </w:pPr>
+    </w:p>
+    <w:p>
+      <w:pPr>
+        <w:jc w:val="both"/>
+        <w:rPr>
+          <w:noProof/>
+        </w:rPr>
+      </w:pPr>
+      <w:r>
+        <w:rPr>
+          <w:noProof/>
+        </w:rPr>
+        <w:lastRenderedPageBreak/>
+        <w:t xml:space="preserve">  Nessa parte definiremos algumas propriedades para todas as TAGS que tem a classe </w:t>
+      </w:r>
+      <w:r>
+        <w:rPr>
+          <w:b/>
+          <w:bCs/>
+          <w:noProof/>
+        </w:rPr>
+        <w:t>*container</w:t>
+      </w:r>
+      <w:r>
+        <w:rPr>
+          <w:noProof/>
+        </w:rPr>
+        <w:t xml:space="preserve"> como uma forma de “economia” de código, essa classe é responsável por englobar todo o conteúdo, entretanto, vai ter as seguintes propriedades para deixar como desejado: &lt;</w:t>
+      </w:r>
+      <w:r>
+        <w:rPr>
+          <w:b/>
+          <w:bCs/>
+          <w:noProof/>
+        </w:rPr>
+        <w:t xml:space="preserve">width: </w:t>
+      </w:r>
+      <w:r>
+        <w:rPr>
+          <w:noProof/>
+        </w:rPr>
+        <w:t>100%</w:t>
+      </w:r>
+      <w:r>
+        <w:rPr>
+          <w:noProof/>
+        </w:rPr>
+        <w:t>&gt;   &lt;</w:t>
+      </w:r>
+      <w:r>
+        <w:rPr>
+          <w:b/>
+          <w:bCs/>
+          <w:noProof/>
+        </w:rPr>
+        <w:t xml:space="preserve">height: </w:t>
+      </w:r>
+      <w:r>
+        <w:rPr>
+          <w:noProof/>
+        </w:rPr>
+        <w:t>100%</w:t>
+      </w:r>
+      <w:r>
+        <w:rPr>
+          <w:noProof/>
+        </w:rPr>
+        <w:t>&gt;   &lt;</w:t>
+      </w:r>
+      <w:r>
+        <w:rPr>
+          <w:b/>
+          <w:bCs/>
+          <w:noProof/>
+        </w:rPr>
+        <w:t>display:</w:t>
+      </w:r>
+      <w:r>
+        <w:rPr>
+          <w:noProof/>
+        </w:rPr>
+        <w:t xml:space="preserve"> flex</w:t>
+      </w:r>
+      <w:r>
+        <w:rPr>
+          <w:noProof/>
+        </w:rPr>
+        <w:t>&gt;   &lt;</w:t>
+      </w:r>
+      <w:r>
+        <w:rPr>
+          <w:b/>
+          <w:bCs/>
+          <w:noProof/>
+        </w:rPr>
+        <w:t xml:space="preserve">justify-content: </w:t>
+      </w:r>
+      <w:r>
+        <w:rPr>
+          <w:noProof/>
+        </w:rPr>
+        <w:t>center</w:t>
+      </w:r>
+      <w:r>
+        <w:rPr>
+          <w:noProof/>
+        </w:rPr>
+        <w:t>&gt;   &lt;</w:t>
+      </w:r>
+      <w:r>
+        <w:rPr>
+          <w:b/>
+          <w:bCs/>
+          <w:noProof/>
+        </w:rPr>
+        <w:t>align-items:</w:t>
+      </w:r>
+      <w:r>
+        <w:rPr>
+          <w:noProof/>
+        </w:rPr>
+        <w:t xml:space="preserve"> center</w:t>
+      </w:r>
+      <w:r>
+        <w:rPr>
+          <w:noProof/>
+        </w:rPr>
+        <w:t>&gt;   &lt;</w:t>
+      </w:r>
+      <w:r>
+        <w:rPr>
+          <w:b/>
+          <w:bCs/>
+          <w:noProof/>
+        </w:rPr>
+        <w:t xml:space="preserve">background: </w:t>
+      </w:r>
+      <w:r>
+        <w:rPr>
+          <w:noProof/>
+        </w:rPr>
+        <w:t>linear-gradient(</w:t>
+      </w:r>
+      <w:r>
+        <w:rPr>
+          <w:b/>
+          <w:bCs/>
+          <w:noProof/>
+        </w:rPr>
+        <w:t>*var da sombra</w:t>
+      </w:r>
+      <w:r>
+        <w:rPr>
+          <w:noProof/>
+        </w:rPr>
+        <w:t xml:space="preserve">, </w:t>
+      </w:r>
+      <w:r>
+        <w:rPr>
+          <w:b/>
+          <w:bCs/>
+          <w:noProof/>
+        </w:rPr>
+        <w:t>*var da sombra</w:t>
+      </w:r>
+      <w:r>
+        <w:rPr>
+          <w:noProof/>
+        </w:rPr>
+        <w:t>,), url(</w:t>
+      </w:r>
+      <w:r>
+        <w:rPr>
+          <w:b/>
+          <w:bCs/>
+          <w:noProof/>
+        </w:rPr>
+        <w:t>*caminho da imagem de fundo desejada</w:t>
+      </w:r>
+      <w:r>
+        <w:rPr>
+          <w:noProof/>
+        </w:rPr>
+        <w:t>)&gt;   &lt;</w:t>
+      </w:r>
+      <w:r>
+        <w:rPr>
+          <w:b/>
+          <w:bCs/>
+          <w:noProof/>
+        </w:rPr>
+        <w:t xml:space="preserve">background-position: </w:t>
+      </w:r>
+      <w:r>
+        <w:rPr>
+          <w:noProof/>
+        </w:rPr>
+        <w:t>center&gt;   &lt;</w:t>
+      </w:r>
+      <w:r>
+        <w:rPr>
+          <w:b/>
+          <w:bCs/>
+          <w:noProof/>
+        </w:rPr>
+        <w:t xml:space="preserve">background-size: </w:t>
+      </w:r>
+      <w:r>
+        <w:rPr>
+          <w:noProof/>
+        </w:rPr>
+        <w:t>cover&gt;</w:t>
+      </w:r>
+      <w:r>
+        <w:rPr>
+          <w:noProof/>
+        </w:rPr>
+        <w:t xml:space="preserve">. Com isso centralizará nosso </w:t>
+      </w:r>
+      <w:r>
+        <w:rPr>
+          <w:b/>
+          <w:bCs/>
+          <w:noProof/>
+        </w:rPr>
+        <w:t>CARD</w:t>
+      </w:r>
+      <w:r>
+        <w:rPr>
+          <w:noProof/>
+        </w:rPr>
+        <w:t xml:space="preserve"> que vem a seguir, e com uma imagem de fundo.</w:t>
+      </w:r>
+    </w:p>
+    <w:p>
+      <w:pPr>
+        <w:jc w:val="both"/>
+        <w:rPr>
+          <w:noProof/>
+        </w:rPr>
+      </w:pPr>
+      <w:r>
+        <w:rPr>
+          <w:noProof/>
+        </w:rPr>
+        <w:t xml:space="preserve">  Agora para nossa TAG &lt;</w:t>
+      </w:r>
+      <w:r>
+        <w:rPr>
+          <w:b/>
+          <w:bCs/>
+          <w:noProof/>
+        </w:rPr>
+        <w:t>div</w:t>
+      </w:r>
+      <w:r>
+        <w:rPr>
+          <w:noProof/>
+        </w:rPr>
+        <w:t xml:space="preserve">&gt; com a classe </w:t>
+      </w:r>
+      <w:r>
+        <w:rPr>
+          <w:b/>
+          <w:bCs/>
+          <w:noProof/>
+        </w:rPr>
+        <w:t>*card</w:t>
+      </w:r>
+      <w:r>
+        <w:rPr>
+          <w:noProof/>
+        </w:rPr>
+        <w:t xml:space="preserve"> utlizaremos as seguintes propriedades: &lt;</w:t>
+      </w:r>
+      <w:r>
+        <w:rPr>
+          <w:b/>
+          <w:bCs/>
+          <w:noProof/>
+        </w:rPr>
+        <w:t>width:</w:t>
+      </w:r>
+      <w:r>
+        <w:rPr>
+          <w:noProof/>
+        </w:rPr>
+        <w:t xml:space="preserve"> 90%&gt;   &lt;</w:t>
+      </w:r>
+      <w:r>
+        <w:rPr>
+          <w:b/>
+          <w:bCs/>
+          <w:noProof/>
+        </w:rPr>
+        <w:t xml:space="preserve">padding: </w:t>
+      </w:r>
+      <w:r>
+        <w:rPr>
+          <w:noProof/>
+        </w:rPr>
+        <w:t>25px&gt;   &lt;</w:t>
+      </w:r>
+      <w:r>
+        <w:rPr>
+          <w:b/>
+          <w:bCs/>
+          <w:noProof/>
+        </w:rPr>
+        <w:t xml:space="preserve">background-color: </w:t>
+      </w:r>
+      <w:r>
+        <w:rPr>
+          <w:noProof/>
+        </w:rPr>
+        <w:t>definir uma cor de sua preferência&gt;   &lt;</w:t>
+      </w:r>
+      <w:r>
+        <w:rPr>
+          <w:b/>
+          <w:bCs/>
+          <w:noProof/>
+        </w:rPr>
+        <w:t>border-radius:</w:t>
+      </w:r>
+      <w:r>
+        <w:rPr>
+          <w:noProof/>
+        </w:rPr>
+        <w:t xml:space="preserve"> 10px&gt;. Nosso </w:t>
+      </w:r>
+      <w:r>
+        <w:rPr>
+          <w:b/>
+          <w:bCs/>
+          <w:noProof/>
+        </w:rPr>
+        <w:t>CARD</w:t>
+      </w:r>
+      <w:r>
+        <w:rPr>
+          <w:noProof/>
+        </w:rPr>
+        <w:t xml:space="preserve"> terá uma largura de 90% do *</w:t>
+      </w:r>
+      <w:r>
+        <w:rPr>
+          <w:b/>
+          <w:bCs/>
+          <w:noProof/>
+        </w:rPr>
+        <w:t>container</w:t>
+      </w:r>
+      <w:r>
+        <w:rPr>
+          <w:noProof/>
+        </w:rPr>
+        <w:t>, com um espaçamento interno de 25px e uma borda arredondada de 10px.</w:t>
+      </w:r>
+    </w:p>
+    <w:p>
+      <w:pPr>
+        <w:jc w:val="both"/>
+        <w:rPr>
+          <w:noProof/>
+        </w:rPr>
+      </w:pPr>
+      <w:r>
+        <w:rPr>
+          <w:noProof/>
+        </w:rPr>
+        <w:drawing>
+          <wp:anchor distT="0" distB="0" distL="114300" distR="114300" simplePos="0" relativeHeight="251671552" behindDoc="0" locked="0" layoutInCell="1" allowOverlap="1" wp14:anchorId="22506CFC" wp14:editId="2FFC5B03">
+            <wp:simplePos x="0" y="0"/>
+            <wp:positionH relativeFrom="margin">
+              <wp:align>right</wp:align>
+            </wp:positionH>
+            <wp:positionV relativeFrom="paragraph">
+              <wp:posOffset>1158875</wp:posOffset>
+            </wp:positionV>
+            <wp:extent cx="5400040" cy="3560445"/>
+            <wp:effectExtent l="0" t="0" r="0" b="1905"/>
+            <wp:wrapSquare wrapText="bothSides"/>
+            <wp:docPr id="14" name="Imagem 14" descr="Texto&#10;&#10;Descrição gerada automaticamente"/>
+            <wp:cNvGraphicFramePr>
+              <a:graphicFrameLocks xmlns:a="http://schemas.openxmlformats.org/drawingml/2006/main" noChangeAspect="1"/>
+            </wp:cNvGraphicFramePr>
+            <a:graphic xmlns:a="http://schemas.openxmlformats.org/drawingml/2006/main">
+              <a:graphicData uri="http://schemas.openxmlformats.org/drawingml/2006/picture">
+                <pic:pic xmlns:pic="http://schemas.openxmlformats.org/drawingml/2006/picture">
+                  <pic:nvPicPr>
+                    <pic:cNvPr id="14" name="Imagem 14" descr="Texto&#10;&#10;Descrição gerada automaticamente"/>
+                    <pic:cNvPicPr/>
+                  </pic:nvPicPr>
+                  <pic:blipFill>
+                    <a:blip r:embed="rId19">
+                      <a:extLst>
+                        <a:ext uri="{28A0092B-C50C-407E-A947-70E740481C1C}">
+                          <a14:useLocalDpi xmlns:a14="http://schemas.microsoft.com/office/drawing/2010/main" val="0"/>
+                        </a:ext>
+                      </a:extLst>
+                    </a:blip>
+                    <a:stretch>
+                      <a:fillRect/>
+                    </a:stretch>
+                  </pic:blipFill>
+                  <pic:spPr>
+                    <a:xfrm>
+                      <a:off x="0" y="0"/>
+                      <a:ext cx="5400040" cy="3560445"/>
+                    </a:xfrm>
+                    <a:prstGeom prst="rect">
+                      <a:avLst/>
+                    </a:prstGeom>
+                  </pic:spPr>
+                </pic:pic>
+              </a:graphicData>
+            </a:graphic>
+          </wp:anchor>
+        </w:drawing>
+      </w:r>
+      <w:r>
+        <w:rPr>
+          <w:noProof/>
+        </w:rPr>
+        <w:t xml:space="preserve">  Já a TAG &lt;</w:t>
+      </w:r>
+      <w:r>
+        <w:rPr>
+          <w:b/>
+          <w:bCs/>
+          <w:noProof/>
+        </w:rPr>
+        <w:t>div</w:t>
+      </w:r>
+      <w:r>
+        <w:rPr>
+          <w:noProof/>
+        </w:rPr>
+        <w:t xml:space="preserve">&gt; com as classes </w:t>
+      </w:r>
+      <w:r>
+        <w:rPr>
+          <w:b/>
+          <w:bCs/>
+          <w:noProof/>
+        </w:rPr>
+        <w:t xml:space="preserve">*logo </w:t>
+      </w:r>
+      <w:r>
+        <w:rPr>
+          <w:noProof/>
+        </w:rPr>
+        <w:t xml:space="preserve">e </w:t>
+      </w:r>
+      <w:r>
+        <w:rPr>
+          <w:b/>
+          <w:bCs/>
+          <w:noProof/>
+        </w:rPr>
+        <w:t>*inputs</w:t>
+      </w:r>
+      <w:r>
+        <w:rPr>
+          <w:noProof/>
+        </w:rPr>
+        <w:t xml:space="preserve"> terão uma largura de 100% &lt;</w:t>
+      </w:r>
+      <w:r>
+        <w:rPr>
+          <w:b/>
+          <w:bCs/>
+          <w:noProof/>
+        </w:rPr>
+        <w:t xml:space="preserve">width: </w:t>
+      </w:r>
+      <w:r>
+        <w:rPr>
+          <w:noProof/>
+        </w:rPr>
+        <w:t xml:space="preserve">100%&gt;, porém com </w:t>
+      </w:r>
+      <w:r>
+        <w:rPr>
+          <w:b/>
+          <w:bCs/>
+          <w:noProof/>
+        </w:rPr>
+        <w:t>margin-bottom</w:t>
+      </w:r>
+      <w:r>
+        <w:rPr>
+          <w:noProof/>
+        </w:rPr>
+        <w:t xml:space="preserve"> diferentes uma com 30px e outra com 20px. Agora dentro da &lt;</w:t>
+      </w:r>
+      <w:r>
+        <w:rPr>
+          <w:b/>
+          <w:bCs/>
+          <w:noProof/>
+        </w:rPr>
+        <w:t>div</w:t>
+      </w:r>
+      <w:r>
+        <w:rPr>
+          <w:noProof/>
+        </w:rPr>
+        <w:t xml:space="preserve">&gt; com a classe </w:t>
+      </w:r>
+      <w:r>
+        <w:rPr>
+          <w:b/>
+          <w:bCs/>
+          <w:noProof/>
+        </w:rPr>
+        <w:t>*inputs</w:t>
+      </w:r>
+      <w:r>
+        <w:rPr>
+          <w:noProof/>
+        </w:rPr>
+        <w:t xml:space="preserve"> vamos definir algumas propriedades para a TAG do Ionic &lt;</w:t>
+      </w:r>
+      <w:r>
+        <w:rPr>
+          <w:b/>
+          <w:bCs/>
+          <w:noProof/>
+        </w:rPr>
+        <w:t>ion-item</w:t>
+      </w:r>
+      <w:r>
+        <w:rPr>
+          <w:noProof/>
+        </w:rPr>
+        <w:t>&gt;</w:t>
+      </w:r>
+      <w:r>
+        <w:rPr>
+          <w:b/>
+          <w:bCs/>
+          <w:noProof/>
+        </w:rPr>
+        <w:t xml:space="preserve"> </w:t>
+      </w:r>
+      <w:r>
+        <w:rPr>
+          <w:noProof/>
+        </w:rPr>
+        <w:t>dentre elas são: &lt;</w:t>
+      </w:r>
+      <w:r>
+        <w:rPr>
+          <w:b/>
+          <w:bCs/>
+          <w:noProof/>
+        </w:rPr>
+        <w:t xml:space="preserve">margin-bottom: </w:t>
+      </w:r>
+      <w:r>
+        <w:rPr>
+          <w:noProof/>
+        </w:rPr>
+        <w:t>10px&gt;   &lt;</w:t>
+      </w:r>
+      <w:r>
+        <w:rPr>
+          <w:b/>
+          <w:bCs/>
+          <w:noProof/>
+        </w:rPr>
+        <w:t>--</w:t>
+      </w:r>
+      <w:r>
+        <w:rPr>
+          <w:b/>
+          <w:bCs/>
+          <w:noProof/>
+        </w:rPr>
+        <w:t>border-radius:</w:t>
+      </w:r>
+      <w:r>
+        <w:rPr>
+          <w:noProof/>
+        </w:rPr>
+        <w:t xml:space="preserve">  10px&gt;. Apenas o </w:t>
+      </w:r>
+      <w:r>
+        <w:rPr>
+          <w:b/>
+          <w:bCs/>
+          <w:noProof/>
+        </w:rPr>
+        <w:t>último</w:t>
+      </w:r>
+      <w:r>
+        <w:rPr>
+          <w:noProof/>
+        </w:rPr>
+        <w:t>, por isso a propriedade &lt;</w:t>
+      </w:r>
+      <w:r>
+        <w:rPr>
+          <w:b/>
+          <w:bCs/>
+          <w:noProof/>
+        </w:rPr>
+        <w:t>:last-chield</w:t>
+      </w:r>
+      <w:r>
+        <w:rPr>
+          <w:noProof/>
+        </w:rPr>
+        <w:t>&gt; resetaremos sua margin de baixo para 0px.</w:t>
+      </w:r>
+      <w:r>
+        <w:rPr>
+          <w:noProof/>
+        </w:rPr>
+        <w:t xml:space="preserve"> </w:t>
+      </w:r>
+    </w:p>
+    <w:p>
+      <w:pPr>
+        <w:jc w:val="both"/>
+        <w:rPr>
+          <w:noProof/>
+        </w:rPr>
+      </w:pPr>
+    </w:p>
+    <w:p>
+      <w:pPr>
+        <w:jc w:val="both"/>
+        <w:rPr>
+          <w:noProof/>
+        </w:rPr>
+      </w:pPr>
+      <w:r>
+        <w:rPr>
+          <w:noProof/>
+        </w:rPr>
+        <w:t xml:space="preserve">  Nessa nossa última parte antes de  finalizamos o projeto, definiremos algumas propriedades para nossa TAG &lt;</w:t>
+      </w:r>
+      <w:r>
+        <w:rPr>
+          <w:b/>
+          <w:bCs/>
+          <w:noProof/>
+        </w:rPr>
+        <w:t>div</w:t>
+      </w:r>
+      <w:r>
+        <w:rPr>
+          <w:noProof/>
+        </w:rPr>
+        <w:t xml:space="preserve">&gt; com a classe </w:t>
+      </w:r>
+      <w:r>
+        <w:rPr>
+          <w:b/>
+          <w:bCs/>
+          <w:noProof/>
+        </w:rPr>
+        <w:t>*btn</w:t>
+      </w:r>
+      <w:r>
+        <w:rPr>
+          <w:noProof/>
+        </w:rPr>
+        <w:t>, para deixar ele mais bonito com um aspecto de botão. Suas propriedades serão: &lt;</w:t>
+      </w:r>
+      <w:r>
+        <w:rPr>
+          <w:b/>
+          <w:bCs/>
+          <w:noProof/>
+        </w:rPr>
+        <w:t xml:space="preserve">margin-top: </w:t>
+      </w:r>
+      <w:r>
+        <w:rPr>
+          <w:noProof/>
+        </w:rPr>
+        <w:t>30px&gt;   &lt;</w:t>
+      </w:r>
+      <w:r>
+        <w:rPr>
+          <w:b/>
+          <w:bCs/>
+          <w:noProof/>
+        </w:rPr>
+        <w:t xml:space="preserve">--background: </w:t>
+      </w:r>
+      <w:r>
+        <w:rPr>
+          <w:noProof/>
+        </w:rPr>
+        <w:t xml:space="preserve">linear-gradient( </w:t>
+      </w:r>
+      <w:r>
+        <w:rPr>
+          <w:b/>
+          <w:bCs/>
+          <w:noProof/>
+        </w:rPr>
+        <w:t>*para a esquerda</w:t>
+      </w:r>
+      <w:r>
+        <w:rPr>
+          <w:noProof/>
+        </w:rPr>
+        <w:t>,</w:t>
+      </w:r>
+      <w:r>
+        <w:rPr>
+          <w:b/>
+          <w:bCs/>
+          <w:noProof/>
+        </w:rPr>
+        <w:t xml:space="preserve"> *1º cor de sua preferência</w:t>
+      </w:r>
+      <w:r>
+        <w:rPr>
+          <w:noProof/>
+        </w:rPr>
+        <w:t>,</w:t>
+      </w:r>
+      <w:r>
+        <w:rPr>
+          <w:b/>
+          <w:bCs/>
+          <w:noProof/>
+        </w:rPr>
+        <w:t xml:space="preserve"> </w:t>
+      </w:r>
+      <w:r>
+        <w:rPr>
+          <w:b/>
+          <w:bCs/>
+          <w:noProof/>
+        </w:rPr>
+        <w:t>*</w:t>
+      </w:r>
+      <w:r>
+        <w:rPr>
+          <w:b/>
+          <w:bCs/>
+          <w:noProof/>
+        </w:rPr>
+        <w:t xml:space="preserve">2º </w:t>
+      </w:r>
+      <w:r>
+        <w:rPr>
+          <w:b/>
+          <w:bCs/>
+          <w:noProof/>
+        </w:rPr>
+        <w:t>cor de sua preferência</w:t>
+      </w:r>
+      <w:r>
+        <w:rPr>
+          <w:noProof/>
+        </w:rPr>
+        <w:t xml:space="preserve"> )&gt;   &lt;</w:t>
+      </w:r>
+      <w:r>
+        <w:rPr>
+          <w:b/>
+          <w:bCs/>
+          <w:noProof/>
+        </w:rPr>
+        <w:t xml:space="preserve">--border-radius: </w:t>
+      </w:r>
+      <w:r>
+        <w:rPr>
+          <w:noProof/>
+        </w:rPr>
+        <w:t>8px&gt;   &lt;</w:t>
+      </w:r>
+      <w:r>
+        <w:rPr>
+          <w:b/>
+          <w:bCs/>
+          <w:noProof/>
+        </w:rPr>
+        <w:t xml:space="preserve">transition: </w:t>
+      </w:r>
+      <w:r>
+        <w:rPr>
+          <w:noProof/>
+        </w:rPr>
+        <w:t>0.5s&gt;. Depois disso utilizaremos a propriedade &lt;</w:t>
+      </w:r>
+      <w:r>
+        <w:rPr>
+          <w:b/>
+          <w:bCs/>
+          <w:noProof/>
+        </w:rPr>
+        <w:t>:hover</w:t>
+      </w:r>
+      <w:r>
+        <w:rPr>
+          <w:noProof/>
+        </w:rPr>
+        <w:t>&gt; para adicionar uma animação assim que passarmos o mouse por cima do botão com um &lt;</w:t>
+      </w:r>
+      <w:r>
+        <w:rPr>
+          <w:b/>
+          <w:bCs/>
+          <w:noProof/>
+        </w:rPr>
+        <w:t xml:space="preserve">letter-spacing: </w:t>
+      </w:r>
+      <w:r>
+        <w:rPr>
+          <w:noProof/>
+        </w:rPr>
+        <w:t>5px&gt; para distanciar as letras</w:t>
+      </w:r>
+      <w:r>
+        <w:rPr>
+          <w:noProof/>
+        </w:rPr>
+        <w:t>.</w:t>
+      </w:r>
+    </w:p>
+    <w:p>
+      <w:pPr>
+        <w:jc w:val="both"/>
+        <w:rPr>
+          <w:noProof/>
+        </w:rPr>
+      </w:pPr>
+      <w:r>
+        <w:rPr>
+          <w:noProof/>
+        </w:rPr>
+        <w:lastRenderedPageBreak/>
+        <w:t xml:space="preserve">  Agora para finalizar, estilizaremos a TAG &lt;</w:t>
+      </w:r>
+      <w:r>
+        <w:rPr>
+          <w:b/>
+          <w:bCs/>
+          <w:noProof/>
+        </w:rPr>
+        <w:t xml:space="preserve"> </w:t>
+      </w:r>
+      <w:r>
+        <w:rPr>
+          <w:b/>
+          <w:bCs/>
+          <w:noProof/>
+        </w:rPr>
+        <w:t>div</w:t>
+      </w:r>
+      <w:r>
+        <w:rPr>
+          <w:noProof/>
+        </w:rPr>
+        <w:t xml:space="preserve">&gt; com a classe </w:t>
+      </w:r>
+      <w:r>
+        <w:rPr>
+          <w:b/>
+          <w:bCs/>
+          <w:noProof/>
+        </w:rPr>
+        <w:t xml:space="preserve">*others-options </w:t>
+      </w:r>
+      <w:r>
+        <w:rPr>
+          <w:noProof/>
+        </w:rPr>
+        <w:t>com as propriedades: &lt;</w:t>
+      </w:r>
+      <w:r>
+        <w:rPr>
+          <w:b/>
+          <w:bCs/>
+          <w:noProof/>
+        </w:rPr>
+        <w:t>width:</w:t>
+      </w:r>
+      <w:r>
+        <w:rPr>
+          <w:noProof/>
+        </w:rPr>
+        <w:t xml:space="preserve"> 100%&gt;   &lt;</w:t>
+      </w:r>
+      <w:r>
+        <w:rPr>
+          <w:b/>
+          <w:bCs/>
+          <w:noProof/>
+        </w:rPr>
+        <w:t>margin-top:</w:t>
+      </w:r>
+      <w:r>
+        <w:rPr>
+          <w:noProof/>
+        </w:rPr>
+        <w:t xml:space="preserve"> 20px&gt;   &lt;</w:t>
+      </w:r>
+      <w:r>
+        <w:rPr>
+          <w:b/>
+          <w:bCs/>
+          <w:noProof/>
+        </w:rPr>
+        <w:t xml:space="preserve">display: </w:t>
+      </w:r>
+      <w:r>
+        <w:rPr>
+          <w:noProof/>
+        </w:rPr>
+        <w:t>flex&gt;   &lt;</w:t>
+      </w:r>
+      <w:r>
+        <w:rPr>
+          <w:b/>
+          <w:bCs/>
+          <w:noProof/>
+        </w:rPr>
+        <w:t>justify-content:</w:t>
+      </w:r>
+      <w:r>
+        <w:rPr>
+          <w:noProof/>
+        </w:rPr>
+        <w:t xml:space="preserve"> space-between&gt;  &lt;</w:t>
+      </w:r>
+      <w:r>
+        <w:rPr>
+          <w:b/>
+          <w:bCs/>
+          <w:noProof/>
+        </w:rPr>
+        <w:t xml:space="preserve">align-items: </w:t>
+      </w:r>
+      <w:r>
+        <w:rPr>
+          <w:noProof/>
+        </w:rPr>
+        <w:t>center&gt;. E dentro, temos uma TAG &lt;</w:t>
+      </w:r>
+      <w:r>
+        <w:rPr>
+          <w:b/>
+          <w:bCs/>
+          <w:noProof/>
+        </w:rPr>
+        <w:t>p</w:t>
+      </w:r>
+      <w:r>
+        <w:rPr>
+          <w:noProof/>
+        </w:rPr>
+        <w:t>&gt; com a seguinte propriedade &lt;</w:t>
+      </w:r>
+      <w:r>
+        <w:rPr>
+          <w:b/>
+          <w:bCs/>
+          <w:noProof/>
+        </w:rPr>
+        <w:t xml:space="preserve">font-size: </w:t>
+      </w:r>
+      <w:r>
+        <w:rPr>
+          <w:noProof/>
+        </w:rPr>
+        <w:t>0.6rem&gt; que muda o tamanho da font do projeto.</w:t>
+      </w:r>
+    </w:p>
+    <w:p>
+      <w:pPr>
+        <w:jc w:val="both"/>
+        <w:rPr>
+          <w:noProof/>
+        </w:rPr>
+      </w:pPr>
+      <w:r>
+        <w:rPr>
+          <w:noProof/>
+        </w:rPr>
+        <w:drawing>
+          <wp:anchor distT="0" distB="0" distL="114300" distR="114300" simplePos="0" relativeHeight="251674624" behindDoc="0" locked="0" layoutInCell="1" allowOverlap="1" wp14:anchorId="06E74FAD" wp14:editId="7F8AA6D0">
+            <wp:simplePos x="0" y="0"/>
+            <wp:positionH relativeFrom="margin">
+              <wp:align>center</wp:align>
+            </wp:positionH>
+            <wp:positionV relativeFrom="paragraph">
+              <wp:posOffset>891540</wp:posOffset>
+            </wp:positionV>
+            <wp:extent cx="1686560" cy="3476625"/>
+            <wp:effectExtent l="0" t="0" r="8890" b="9525"/>
+            <wp:wrapSquare wrapText="bothSides"/>
+            <wp:docPr id="19" name="Imagem 19" descr="Interface gráfica do usuário, Aplicativo&#10;&#10;Descrição gerada automaticamente"/>
+            <wp:cNvGraphicFramePr>
+              <a:graphicFrameLocks xmlns:a="http://schemas.openxmlformats.org/drawingml/2006/main" noChangeAspect="1"/>
+            </wp:cNvGraphicFramePr>
+            <a:graphic xmlns:a="http://schemas.openxmlformats.org/drawingml/2006/main">
+              <a:graphicData uri="http://schemas.openxmlformats.org/drawingml/2006/picture">
+                <pic:pic xmlns:pic="http://schemas.openxmlformats.org/drawingml/2006/picture">
+                  <pic:nvPicPr>
+                    <pic:cNvPr id="19" name="Imagem 19" descr="Interface gráfica do usuário, Aplicativo&#10;&#10;Descrição gerada automaticamente"/>
+                    <pic:cNvPicPr/>
+                  </pic:nvPicPr>
+                  <pic:blipFill>
+                    <a:blip r:embed="rId20">
+                      <a:extLst>
+                        <a:ext uri="{28A0092B-C50C-407E-A947-70E740481C1C}">
+                          <a14:useLocalDpi xmlns:a14="http://schemas.microsoft.com/office/drawing/2010/main" val="0"/>
+                        </a:ext>
+                      </a:extLst>
+                    </a:blip>
+                    <a:stretch>
+                      <a:fillRect/>
+                    </a:stretch>
+                  </pic:blipFill>
+                  <pic:spPr>
+                    <a:xfrm>
+                      <a:off x="0" y="0"/>
+                      <a:ext cx="1686560" cy="3476625"/>
+                    </a:xfrm>
+                    <a:prstGeom prst="rect">
+                      <a:avLst/>
+                    </a:prstGeom>
+                  </pic:spPr>
+                </pic:pic>
+              </a:graphicData>
+            </a:graphic>
+            <wp14:sizeRelH relativeFrom="margin">
+              <wp14:pctWidth>0</wp14:pctWidth>
+            </wp14:sizeRelH>
+            <wp14:sizeRelV relativeFrom="margin">
+              <wp14:pctHeight>0</wp14:pctHeight>
+            </wp14:sizeRelV>
+          </wp:anchor>
+        </w:drawing>
+      </w:r>
+      <w:r>
+        <w:rPr>
+          <w:noProof/>
+        </w:rPr>
+        <w:drawing>
+          <wp:anchor distT="0" distB="0" distL="114300" distR="114300" simplePos="0" relativeHeight="251673600" behindDoc="0" locked="0" layoutInCell="1" allowOverlap="1" wp14:anchorId="7AB1F072" wp14:editId="05B9736F">
+            <wp:simplePos x="0" y="0"/>
+            <wp:positionH relativeFrom="margin">
+              <wp:align>right</wp:align>
+            </wp:positionH>
+            <wp:positionV relativeFrom="paragraph">
+              <wp:posOffset>891540</wp:posOffset>
+            </wp:positionV>
+            <wp:extent cx="1697355" cy="3457575"/>
+            <wp:effectExtent l="0" t="0" r="0" b="9525"/>
+            <wp:wrapSquare wrapText="bothSides"/>
+            <wp:docPr id="18" name="Imagem 18" descr="Interface gráfica do usuário, Aplicativo&#10;&#10;Descrição gerada automaticamente"/>
+            <wp:cNvGraphicFramePr>
+              <a:graphicFrameLocks xmlns:a="http://schemas.openxmlformats.org/drawingml/2006/main" noChangeAspect="1"/>
+            </wp:cNvGraphicFramePr>
+            <a:graphic xmlns:a="http://schemas.openxmlformats.org/drawingml/2006/main">
+              <a:graphicData uri="http://schemas.openxmlformats.org/drawingml/2006/picture">
+                <pic:pic xmlns:pic="http://schemas.openxmlformats.org/drawingml/2006/picture">
+                  <pic:nvPicPr>
+                    <pic:cNvPr id="18" name="Imagem 18" descr="Interface gráfica do usuário, Aplicativo&#10;&#10;Descrição gerada automaticamente"/>
+                    <pic:cNvPicPr/>
+                  </pic:nvPicPr>
+                  <pic:blipFill>
+                    <a:blip r:embed="rId21">
+                      <a:extLst>
+                        <a:ext uri="{28A0092B-C50C-407E-A947-70E740481C1C}">
+                          <a14:useLocalDpi xmlns:a14="http://schemas.microsoft.com/office/drawing/2010/main" val="0"/>
+                        </a:ext>
+                      </a:extLst>
+                    </a:blip>
+                    <a:stretch>
+                      <a:fillRect/>
+                    </a:stretch>
+                  </pic:blipFill>
+                  <pic:spPr>
+                    <a:xfrm>
+                      <a:off x="0" y="0"/>
+                      <a:ext cx="1697355" cy="3457575"/>
+                    </a:xfrm>
+                    <a:prstGeom prst="rect">
+                      <a:avLst/>
+                    </a:prstGeom>
+                  </pic:spPr>
+                </pic:pic>
+              </a:graphicData>
+            </a:graphic>
+            <wp14:sizeRelH relativeFrom="margin">
+              <wp14:pctWidth>0</wp14:pctWidth>
+            </wp14:sizeRelH>
+            <wp14:sizeRelV relativeFrom="margin">
+              <wp14:pctHeight>0</wp14:pctHeight>
+            </wp14:sizeRelV>
+          </wp:anchor>
+        </w:drawing>
+      </w:r>
+      <w:r>
+        <w:rPr>
+          <w:b/>
+          <w:bCs/>
+          <w:noProof/>
+        </w:rPr>
+        <w:drawing>
+          <wp:anchor distT="0" distB="0" distL="114300" distR="114300" simplePos="0" relativeHeight="251672576" behindDoc="0" locked="0" layoutInCell="1" allowOverlap="1" wp14:anchorId="0995C2EC" wp14:editId="76774C4A">
+            <wp:simplePos x="0" y="0"/>
+            <wp:positionH relativeFrom="margin">
+              <wp:align>left</wp:align>
+            </wp:positionH>
+            <wp:positionV relativeFrom="paragraph">
+              <wp:posOffset>879475</wp:posOffset>
+            </wp:positionV>
+            <wp:extent cx="1704975" cy="3476625"/>
+            <wp:effectExtent l="0" t="0" r="9525" b="0"/>
+            <wp:wrapSquare wrapText="bothSides"/>
+            <wp:docPr id="15" name="Imagem 15" descr="Placa de letreiro afixada em fachada de loja com cobertura de entrada de estabelecimento&#10;&#10;Descrição gerada automaticamente"/>
+            <wp:cNvGraphicFramePr>
+              <a:graphicFrameLocks xmlns:a="http://schemas.openxmlformats.org/drawingml/2006/main" noChangeAspect="1"/>
+            </wp:cNvGraphicFramePr>
+            <a:graphic xmlns:a="http://schemas.openxmlformats.org/drawingml/2006/main">
+              <a:graphicData uri="http://schemas.openxmlformats.org/drawingml/2006/picture">
+                <pic:pic xmlns:pic="http://schemas.openxmlformats.org/drawingml/2006/picture">
+                  <pic:nvPicPr>
+                    <pic:cNvPr id="15" name="Imagem 15" descr="Placa de letreiro afixada em fachada de loja com cobertura de entrada de estabelecimento&#10;&#10;Descrição gerada automaticamente"/>
+                    <pic:cNvPicPr/>
+                  </pic:nvPicPr>
+                  <pic:blipFill>
+                    <a:blip r:embed="rId22">
+                      <a:extLst>
+                        <a:ext uri="{28A0092B-C50C-407E-A947-70E740481C1C}">
+                          <a14:useLocalDpi xmlns:a14="http://schemas.microsoft.com/office/drawing/2010/main" val="0"/>
+                        </a:ext>
+                      </a:extLst>
+                    </a:blip>
+                    <a:stretch>
+                      <a:fillRect/>
+                    </a:stretch>
+                  </pic:blipFill>
+                  <pic:spPr>
+                    <a:xfrm>
+                      <a:off x="0" y="0"/>
+                      <a:ext cx="1713048" cy="3492624"/>
+                    </a:xfrm>
+                    <a:prstGeom prst="rect">
+                      <a:avLst/>
+                    </a:prstGeom>
+                  </pic:spPr>
+                </pic:pic>
+              </a:graphicData>
+            </a:graphic>
+            <wp14:sizeRelH relativeFrom="margin">
+              <wp14:pctWidth>0</wp14:pctWidth>
+            </wp14:sizeRelH>
+            <wp14:sizeRelV relativeFrom="margin">
+              <wp14:pctHeight>0</wp14:pctHeight>
+            </wp14:sizeRelV>
+          </wp:anchor>
+        </w:drawing>
+      </w:r>
+      <w:r>
+        <w:rPr>
+          <w:b/>
+          <w:bCs/>
+          <w:noProof/>
+        </w:rPr>
+        <w:t>SE SEGUIU TODOS OS PASSOS O SEU PROJETO DEVERÁ TER FICADO ASSIM (COM AS CORES E LOGO DE SUA PREFERÊNCIA) :</w:t>
+      </w:r>
+      <w:r>
+        <w:rPr>
+          <w:noProof/>
+        </w:rPr>
+        <w:t xml:space="preserve"> </w:t>
       </w:r>
     </w:p>
     <w:sectPr>
@@ -3244,6 +4862,7 @@
     <w:lsdException w:name="HTML Sample" w:semiHidden="1" w:unhideWhenUsed="1"/>
     <w:lsdException w:name="HTML Typewriter" w:semiHidden="1" w:unhideWhenUsed="1"/>
     <w:lsdException w:name="HTML Variable" w:semiHidden="1" w:unhideWhenUsed="1"/>
+    <w:lsdException w:name="Normal Table" w:semiHidden="1" w:unhideWhenUsed="1"/>
     <w:lsdException w:name="annotation subject" w:semiHidden="1" w:unhideWhenUsed="1"/>
     <w:lsdException w:name="No List" w:semiHidden="1" w:unhideWhenUsed="1"/>
     <w:lsdException w:name="Outline List 1" w:semiHidden="1" w:unhideWhenUsed="1"/>
@@ -3286,8 +4905,11 @@
     <w:lsdException w:name="Table Contemporary" w:semiHidden="1" w:unhideWhenUsed="1"/>
     <w:lsdException w:name="Table Elegant" w:semiHidden="1" w:unhideWhenUsed="1"/>
     <w:lsdException w:name="Table Professional" w:semiHidden="1" w:unhideWhenUsed="1"/>
+    <w:lsdException w:name="Table Subtle 1" w:semiHidden="1" w:unhideWhenUsed="1"/>
     <w:lsdException w:name="Table Subtle 2" w:semiHidden="1" w:unhideWhenUsed="1"/>
     <w:lsdException w:name="Table Web 1" w:semiHidden="1" w:unhideWhenUsed="1"/>
+    <w:lsdException w:name="Table Web 2" w:semiHidden="1" w:unhideWhenUsed="1"/>
+    <w:lsdException w:name="Table Web 3" w:semiHidden="1" w:unhideWhenUsed="1"/>
     <w:lsdException w:name="Balloon Text" w:semiHidden="1" w:unhideWhenUsed="1"/>
     <w:lsdException w:name="Table Grid" w:uiPriority="39"/>
     <w:lsdException w:name="Table Theme" w:semiHidden="1" w:unhideWhenUsed="1"/>

</xml_diff>